<commit_message>
edit docx, xlsx, templates, dll
</commit_message>
<xml_diff>
--- a/templates/PL-B-Daftar_Isi.docx
+++ b/templates/PL-B-Daftar_Isi.docx
@@ -1,6 +1,6 @@
 
 <file path=word/document.xml><?xml version="1.0" encoding="utf-8"?>
-<w:document xmlns:ve="http://schemas.openxmlformats.org/markup-compatibility/2006" xmlns:o="urn:schemas-microsoft-com:office:office" xmlns:r="http://schemas.openxmlformats.org/officeDocument/2006/relationships" xmlns:m="http://schemas.openxmlformats.org/officeDocument/2006/math" xmlns:v="urn:schemas-microsoft-com:vml" xmlns:wp="http://schemas.openxmlformats.org/drawingml/2006/wordprocessingDrawing" xmlns:w10="urn:schemas-microsoft-com:office:word" xmlns:w="http://schemas.openxmlformats.org/wordprocessingml/2006/main" xmlns:wne="http://schemas.microsoft.com/office/word/2006/wordml">
+<w:document xmlns:wpc="http://schemas.microsoft.com/office/word/2010/wordprocessingCanvas" xmlns:mc="http://schemas.openxmlformats.org/markup-compatibility/2006" xmlns:o="urn:schemas-microsoft-com:office:office" xmlns:r="http://schemas.openxmlformats.org/officeDocument/2006/relationships" xmlns:m="http://schemas.openxmlformats.org/officeDocument/2006/math" xmlns:v="urn:schemas-microsoft-com:vml" xmlns:wp14="http://schemas.microsoft.com/office/word/2010/wordprocessingDrawing" xmlns:wp="http://schemas.openxmlformats.org/drawingml/2006/wordprocessingDrawing" xmlns:w10="urn:schemas-microsoft-com:office:word" xmlns:w="http://schemas.openxmlformats.org/wordprocessingml/2006/main" xmlns:w14="http://schemas.microsoft.com/office/word/2010/wordml" xmlns:wpg="http://schemas.microsoft.com/office/word/2010/wordprocessingGroup" xmlns:wpi="http://schemas.microsoft.com/office/word/2010/wordprocessingInk" xmlns:wne="http://schemas.microsoft.com/office/word/2006/wordml" xmlns:wps="http://schemas.microsoft.com/office/word/2010/wordprocessingShape" mc:Ignorable="w14 wp14">
   <w:body>
     <w:p/>
     <w:p>
@@ -19,7 +19,7 @@
       <w:tblPr>
         <w:tblW w:w="0" w:type="auto"/>
         <w:tblLayout w:type="fixed"/>
-        <w:tblLook w:val="0000"/>
+        <w:tblLook w:val="0000" w:firstRow="0" w:lastRow="0" w:firstColumn="0" w:lastColumn="0" w:noHBand="0" w:noVBand="0"/>
       </w:tblPr>
       <w:tblGrid>
         <w:gridCol w:w="1548"/>
@@ -27,12 +27,6 @@
         <w:gridCol w:w="1368"/>
       </w:tblGrid>
       <w:tr>
-        <w:tblPrEx>
-          <w:tblCellMar>
-            <w:top w:w="0" w:type="dxa"/>
-            <w:bottom w:w="0" w:type="dxa"/>
-          </w:tblCellMar>
-        </w:tblPrEx>
         <w:tc>
           <w:tcPr>
             <w:tcW w:w="1548" w:type="dxa"/>
@@ -53,6 +47,7 @@
             <w:pPr>
               <w:jc w:val="center"/>
             </w:pPr>
+            <w:proofErr w:type="spellStart"/>
             <w:r>
               <w:rPr>
                 <w:b/>
@@ -60,16 +55,11 @@
               </w:rPr>
               <w:t>Halaman</w:t>
             </w:r>
+            <w:proofErr w:type="spellEnd"/>
           </w:p>
         </w:tc>
       </w:tr>
       <w:tr>
-        <w:tblPrEx>
-          <w:tblCellMar>
-            <w:top w:w="0" w:type="dxa"/>
-            <w:bottom w:w="0" w:type="dxa"/>
-          </w:tblCellMar>
-        </w:tblPrEx>
         <w:tc>
           <w:tcPr>
             <w:tcW w:w="1548" w:type="dxa"/>
@@ -230,6 +220,13 @@
                 <w:sz w:val="22"/>
               </w:rPr>
             </w:pPr>
+          </w:p>
+          <w:p>
+            <w:pPr>
+              <w:rPr>
+                <w:sz w:val="22"/>
+              </w:rPr>
+            </w:pPr>
             <w:r>
               <w:rPr>
                 <w:sz w:val="22"/>
@@ -337,6 +334,13 @@
               </w:rPr>
               <w:t xml:space="preserve">  :</w:t>
             </w:r>
+            <w:r>
+              <w:rPr>
+                <w:sz w:val="22"/>
+                <w:lang w:val="id-ID"/>
+              </w:rPr>
+              <w:t xml:space="preserve"> </w:t>
+            </w:r>
           </w:p>
           <w:p>
             <w:pPr>
@@ -351,6 +355,370 @@
                 <w:lang w:val="id-ID"/>
               </w:rPr>
               <w:t>BAB IX       :</w:t>
+            </w:r>
+            <w:r>
+              <w:rPr>
+                <w:sz w:val="22"/>
+                <w:lang w:val="id-ID"/>
+              </w:rPr>
+              <w:t xml:space="preserve"> </w:t>
+            </w:r>
+          </w:p>
+          <w:p>
+            <w:pPr>
+              <w:rPr>
+                <w:sz w:val="22"/>
+                <w:lang w:val="id-ID"/>
+              </w:rPr>
+            </w:pPr>
+            <w:r>
+              <w:rPr>
+                <w:sz w:val="22"/>
+                <w:lang w:val="id-ID"/>
+              </w:rPr>
+              <w:t xml:space="preserve">BAB X </w:t>
+            </w:r>
+            <w:r>
+              <w:rPr>
+                <w:sz w:val="22"/>
+              </w:rPr>
+              <w:t xml:space="preserve"> </w:t>
+            </w:r>
+            <w:r>
+              <w:rPr>
+                <w:sz w:val="22"/>
+                <w:lang w:val="id-ID"/>
+              </w:rPr>
+              <w:t xml:space="preserve">      :</w:t>
+            </w:r>
+            <w:r>
+              <w:rPr>
+                <w:sz w:val="22"/>
+                <w:lang w:val="id-ID"/>
+              </w:rPr>
+              <w:t xml:space="preserve"> </w:t>
+            </w:r>
+          </w:p>
+          <w:p>
+            <w:pPr>
+              <w:rPr>
+                <w:sz w:val="22"/>
+                <w:lang w:val="id-ID"/>
+              </w:rPr>
+            </w:pPr>
+            <w:r>
+              <w:rPr>
+                <w:sz w:val="22"/>
+                <w:lang w:val="id-ID"/>
+              </w:rPr>
+              <w:t xml:space="preserve">BAB </w:t>
+            </w:r>
+            <w:r>
+              <w:rPr>
+                <w:sz w:val="22"/>
+                <w:lang w:val="id-ID"/>
+              </w:rPr>
+              <w:t>X</w:t>
+            </w:r>
+            <w:r>
+              <w:rPr>
+                <w:sz w:val="22"/>
+              </w:rPr>
+              <w:t>I</w:t>
+            </w:r>
+            <w:r>
+              <w:rPr>
+                <w:sz w:val="22"/>
+                <w:lang w:val="id-ID"/>
+              </w:rPr>
+              <w:t xml:space="preserve">       :</w:t>
+            </w:r>
+            <w:r>
+              <w:rPr>
+                <w:sz w:val="22"/>
+                <w:lang w:val="id-ID"/>
+              </w:rPr>
+              <w:t xml:space="preserve"> </w:t>
+            </w:r>
+          </w:p>
+          <w:p>
+            <w:pPr>
+              <w:rPr>
+                <w:sz w:val="22"/>
+                <w:lang w:val="id-ID"/>
+              </w:rPr>
+            </w:pPr>
+            <w:r>
+              <w:rPr>
+                <w:sz w:val="22"/>
+                <w:lang w:val="id-ID"/>
+              </w:rPr>
+              <w:t xml:space="preserve">BAB </w:t>
+            </w:r>
+            <w:r>
+              <w:rPr>
+                <w:sz w:val="22"/>
+                <w:lang w:val="id-ID"/>
+              </w:rPr>
+              <w:t>X</w:t>
+            </w:r>
+            <w:r>
+              <w:rPr>
+                <w:sz w:val="22"/>
+              </w:rPr>
+              <w:t>II</w:t>
+            </w:r>
+            <w:r>
+              <w:rPr>
+                <w:sz w:val="22"/>
+                <w:lang w:val="id-ID"/>
+              </w:rPr>
+              <w:t xml:space="preserve">      :</w:t>
+            </w:r>
+            <w:r>
+              <w:rPr>
+                <w:sz w:val="22"/>
+                <w:lang w:val="id-ID"/>
+              </w:rPr>
+              <w:t xml:space="preserve"> </w:t>
+            </w:r>
+          </w:p>
+          <w:p>
+            <w:pPr>
+              <w:rPr>
+                <w:sz w:val="22"/>
+                <w:lang w:val="id-ID"/>
+              </w:rPr>
+            </w:pPr>
+            <w:r>
+              <w:rPr>
+                <w:sz w:val="22"/>
+                <w:lang w:val="id-ID"/>
+              </w:rPr>
+              <w:t xml:space="preserve">BAB </w:t>
+            </w:r>
+            <w:r>
+              <w:rPr>
+                <w:sz w:val="22"/>
+                <w:lang w:val="id-ID"/>
+              </w:rPr>
+              <w:t>X</w:t>
+            </w:r>
+            <w:r>
+              <w:rPr>
+                <w:sz w:val="22"/>
+              </w:rPr>
+              <w:t>III</w:t>
+            </w:r>
+            <w:r>
+              <w:rPr>
+                <w:sz w:val="22"/>
+                <w:lang w:val="id-ID"/>
+              </w:rPr>
+              <w:t xml:space="preserve">     :</w:t>
+            </w:r>
+            <w:r>
+              <w:rPr>
+                <w:sz w:val="22"/>
+                <w:lang w:val="id-ID"/>
+              </w:rPr>
+              <w:t xml:space="preserve"> </w:t>
+            </w:r>
+          </w:p>
+          <w:p>
+            <w:pPr>
+              <w:rPr>
+                <w:sz w:val="22"/>
+                <w:lang w:val="id-ID"/>
+              </w:rPr>
+            </w:pPr>
+            <w:r>
+              <w:rPr>
+                <w:sz w:val="22"/>
+                <w:lang w:val="id-ID"/>
+              </w:rPr>
+              <w:t xml:space="preserve">BAB </w:t>
+            </w:r>
+            <w:r>
+              <w:rPr>
+                <w:sz w:val="22"/>
+                <w:lang w:val="id-ID"/>
+              </w:rPr>
+              <w:t>X</w:t>
+            </w:r>
+            <w:r>
+              <w:rPr>
+                <w:sz w:val="22"/>
+              </w:rPr>
+              <w:t xml:space="preserve">IV </w:t>
+            </w:r>
+            <w:r>
+              <w:rPr>
+                <w:sz w:val="22"/>
+                <w:lang w:val="id-ID"/>
+              </w:rPr>
+              <w:t xml:space="preserve">    :</w:t>
+            </w:r>
+            <w:r>
+              <w:rPr>
+                <w:sz w:val="22"/>
+                <w:lang w:val="id-ID"/>
+              </w:rPr>
+              <w:t xml:space="preserve"> </w:t>
+            </w:r>
+          </w:p>
+          <w:p>
+            <w:pPr>
+              <w:rPr>
+                <w:sz w:val="22"/>
+                <w:lang w:val="id-ID"/>
+              </w:rPr>
+            </w:pPr>
+            <w:r>
+              <w:rPr>
+                <w:sz w:val="22"/>
+                <w:lang w:val="id-ID"/>
+              </w:rPr>
+              <w:t xml:space="preserve">BAB </w:t>
+            </w:r>
+            <w:r>
+              <w:rPr>
+                <w:sz w:val="22"/>
+                <w:lang w:val="id-ID"/>
+              </w:rPr>
+              <w:t>X</w:t>
+            </w:r>
+            <w:r>
+              <w:rPr>
+                <w:sz w:val="22"/>
+              </w:rPr>
+              <w:t>V</w:t>
+            </w:r>
+            <w:r>
+              <w:rPr>
+                <w:sz w:val="22"/>
+                <w:lang w:val="id-ID"/>
+              </w:rPr>
+              <w:t xml:space="preserve">      :</w:t>
+            </w:r>
+            <w:r>
+              <w:rPr>
+                <w:sz w:val="22"/>
+                <w:lang w:val="id-ID"/>
+              </w:rPr>
+              <w:t xml:space="preserve"> </w:t>
+            </w:r>
+          </w:p>
+          <w:p>
+            <w:pPr>
+              <w:rPr>
+                <w:sz w:val="22"/>
+                <w:lang w:val="id-ID"/>
+              </w:rPr>
+            </w:pPr>
+            <w:r>
+              <w:rPr>
+                <w:sz w:val="22"/>
+                <w:lang w:val="id-ID"/>
+              </w:rPr>
+              <w:t xml:space="preserve">BAB </w:t>
+            </w:r>
+            <w:r>
+              <w:rPr>
+                <w:sz w:val="22"/>
+                <w:lang w:val="id-ID"/>
+              </w:rPr>
+              <w:t>X</w:t>
+            </w:r>
+            <w:r>
+              <w:rPr>
+                <w:sz w:val="22"/>
+              </w:rPr>
+              <w:t xml:space="preserve">VI </w:t>
+            </w:r>
+            <w:r>
+              <w:rPr>
+                <w:sz w:val="22"/>
+                <w:lang w:val="id-ID"/>
+              </w:rPr>
+              <w:t xml:space="preserve">    :</w:t>
+            </w:r>
+            <w:r>
+              <w:rPr>
+                <w:sz w:val="22"/>
+                <w:lang w:val="id-ID"/>
+              </w:rPr>
+              <w:t xml:space="preserve"> </w:t>
+            </w:r>
+          </w:p>
+          <w:p>
+            <w:pPr>
+              <w:rPr>
+                <w:sz w:val="22"/>
+                <w:lang w:val="id-ID"/>
+              </w:rPr>
+            </w:pPr>
+            <w:r>
+              <w:rPr>
+                <w:sz w:val="22"/>
+                <w:lang w:val="id-ID"/>
+              </w:rPr>
+              <w:t>BAB X</w:t>
+            </w:r>
+            <w:r>
+              <w:rPr>
+                <w:sz w:val="22"/>
+              </w:rPr>
+              <w:t xml:space="preserve">VII   </w:t>
+            </w:r>
+            <w:r>
+              <w:rPr>
+                <w:sz w:val="22"/>
+                <w:lang w:val="id-ID"/>
+              </w:rPr>
+              <w:t xml:space="preserve"> :</w:t>
+            </w:r>
+            <w:r>
+              <w:rPr>
+                <w:sz w:val="22"/>
+                <w:lang w:val="id-ID"/>
+              </w:rPr>
+              <w:t xml:space="preserve"> </w:t>
+            </w:r>
+          </w:p>
+          <w:p>
+            <w:pPr>
+              <w:rPr>
+                <w:sz w:val="22"/>
+                <w:lang w:val="id-ID"/>
+              </w:rPr>
+            </w:pPr>
+            <w:r>
+              <w:rPr>
+                <w:sz w:val="22"/>
+                <w:lang w:val="id-ID"/>
+              </w:rPr>
+              <w:t xml:space="preserve">BAB </w:t>
+            </w:r>
+            <w:r>
+              <w:rPr>
+                <w:sz w:val="22"/>
+                <w:lang w:val="id-ID"/>
+              </w:rPr>
+              <w:t>X</w:t>
+            </w:r>
+            <w:r>
+              <w:rPr>
+                <w:sz w:val="22"/>
+              </w:rPr>
+              <w:t>VIII</w:t>
+            </w:r>
+            <w:r>
+              <w:rPr>
+                <w:sz w:val="22"/>
+                <w:lang w:val="id-ID"/>
+              </w:rPr>
+              <w:t xml:space="preserve">   :</w:t>
             </w:r>
           </w:p>
         </w:tc>
@@ -408,12 +776,28 @@
               </w:rPr>
               <w:t xml:space="preserve">1. </w:t>
             </w:r>
-            <w:r>
-              <w:rPr>
-                <w:sz w:val="22"/>
-              </w:rPr>
-              <w:t>Pemberi Pekerjaan</w:t>
-            </w:r>
+            <w:proofErr w:type="spellStart"/>
+            <w:r>
+              <w:rPr>
+                <w:sz w:val="22"/>
+              </w:rPr>
+              <w:t>Pemberi</w:t>
+            </w:r>
+            <w:proofErr w:type="spellEnd"/>
+            <w:r>
+              <w:rPr>
+                <w:sz w:val="22"/>
+              </w:rPr>
+              <w:t xml:space="preserve"> </w:t>
+            </w:r>
+            <w:proofErr w:type="spellStart"/>
+            <w:r>
+              <w:rPr>
+                <w:sz w:val="22"/>
+              </w:rPr>
+              <w:t>Pekerjaan</w:t>
+            </w:r>
+            <w:proofErr w:type="spellEnd"/>
             <w:r>
               <w:rPr>
                 <w:sz w:val="22"/>
@@ -506,7 +890,49 @@
               <w:rPr>
                 <w:sz w:val="22"/>
               </w:rPr>
-              <w:t xml:space="preserve"> Syarat-Syarat Peserta Pelelangan. .......................................</w:t>
+              <w:t xml:space="preserve"> </w:t>
+            </w:r>
+            <w:proofErr w:type="spellStart"/>
+            <w:r>
+              <w:rPr>
+                <w:sz w:val="22"/>
+              </w:rPr>
+              <w:t>Syarat-Syarat</w:t>
+            </w:r>
+            <w:proofErr w:type="spellEnd"/>
+            <w:r>
+              <w:rPr>
+                <w:sz w:val="22"/>
+              </w:rPr>
+              <w:t xml:space="preserve"> </w:t>
+            </w:r>
+            <w:proofErr w:type="spellStart"/>
+            <w:r>
+              <w:rPr>
+                <w:sz w:val="22"/>
+              </w:rPr>
+              <w:t>Peserta</w:t>
+            </w:r>
+            <w:proofErr w:type="spellEnd"/>
+            <w:r>
+              <w:rPr>
+                <w:sz w:val="22"/>
+              </w:rPr>
+              <w:t xml:space="preserve"> </w:t>
+            </w:r>
+            <w:proofErr w:type="spellStart"/>
+            <w:r>
+              <w:rPr>
+                <w:sz w:val="22"/>
+              </w:rPr>
+              <w:t>Pelelangan</w:t>
+            </w:r>
+            <w:proofErr w:type="spellEnd"/>
+            <w:r>
+              <w:rPr>
+                <w:sz w:val="22"/>
+              </w:rPr>
+              <w:t>. .......................................</w:t>
             </w:r>
           </w:p>
           <w:p>
@@ -530,7 +956,49 @@
               <w:rPr>
                 <w:sz w:val="22"/>
               </w:rPr>
-              <w:t>. Bentuk Surat Penawaran. ..................................................</w:t>
+              <w:t xml:space="preserve">. </w:t>
+            </w:r>
+            <w:proofErr w:type="spellStart"/>
+            <w:r>
+              <w:rPr>
+                <w:sz w:val="22"/>
+              </w:rPr>
+              <w:t>Bentuk</w:t>
+            </w:r>
+            <w:proofErr w:type="spellEnd"/>
+            <w:r>
+              <w:rPr>
+                <w:sz w:val="22"/>
+              </w:rPr>
+              <w:t xml:space="preserve"> </w:t>
+            </w:r>
+            <w:proofErr w:type="spellStart"/>
+            <w:r>
+              <w:rPr>
+                <w:sz w:val="22"/>
+              </w:rPr>
+              <w:t>Surat</w:t>
+            </w:r>
+            <w:proofErr w:type="spellEnd"/>
+            <w:r>
+              <w:rPr>
+                <w:sz w:val="22"/>
+              </w:rPr>
+              <w:t xml:space="preserve"> </w:t>
+            </w:r>
+            <w:proofErr w:type="spellStart"/>
+            <w:r>
+              <w:rPr>
+                <w:sz w:val="22"/>
+              </w:rPr>
+              <w:t>Penawaran</w:t>
+            </w:r>
+            <w:proofErr w:type="spellEnd"/>
+            <w:r>
+              <w:rPr>
+                <w:sz w:val="22"/>
+              </w:rPr>
+              <w:t>. ..................................................</w:t>
             </w:r>
           </w:p>
           <w:p>
@@ -555,7 +1023,49 @@
               <w:rPr>
                 <w:sz w:val="22"/>
               </w:rPr>
-              <w:t>. Lampiran-Lampiran Surat Penawaran. .................................</w:t>
+              <w:t xml:space="preserve">. </w:t>
+            </w:r>
+            <w:proofErr w:type="spellStart"/>
+            <w:r>
+              <w:rPr>
+                <w:sz w:val="22"/>
+              </w:rPr>
+              <w:t>Lampiran-Lampiran</w:t>
+            </w:r>
+            <w:proofErr w:type="spellEnd"/>
+            <w:r>
+              <w:rPr>
+                <w:sz w:val="22"/>
+              </w:rPr>
+              <w:t xml:space="preserve"> </w:t>
+            </w:r>
+            <w:proofErr w:type="spellStart"/>
+            <w:r>
+              <w:rPr>
+                <w:sz w:val="22"/>
+              </w:rPr>
+              <w:t>Surat</w:t>
+            </w:r>
+            <w:proofErr w:type="spellEnd"/>
+            <w:r>
+              <w:rPr>
+                <w:sz w:val="22"/>
+              </w:rPr>
+              <w:t xml:space="preserve"> </w:t>
+            </w:r>
+            <w:proofErr w:type="spellStart"/>
+            <w:r>
+              <w:rPr>
+                <w:sz w:val="22"/>
+              </w:rPr>
+              <w:t>Penawaran</w:t>
+            </w:r>
+            <w:proofErr w:type="spellEnd"/>
+            <w:r>
+              <w:rPr>
+                <w:sz w:val="22"/>
+              </w:rPr>
+              <w:t>. .................................</w:t>
             </w:r>
           </w:p>
           <w:p>
@@ -597,7 +1107,77 @@
               <w:rPr>
                 <w:sz w:val="22"/>
               </w:rPr>
-              <w:t>1. Syarat-Syarat Penawaran dan Penyerahan Barang. ...............</w:t>
+              <w:t xml:space="preserve">1. </w:t>
+            </w:r>
+            <w:proofErr w:type="spellStart"/>
+            <w:r>
+              <w:rPr>
+                <w:sz w:val="22"/>
+              </w:rPr>
+              <w:t>Syarat-Syarat</w:t>
+            </w:r>
+            <w:proofErr w:type="spellEnd"/>
+            <w:r>
+              <w:rPr>
+                <w:sz w:val="22"/>
+              </w:rPr>
+              <w:t xml:space="preserve"> </w:t>
+            </w:r>
+            <w:proofErr w:type="spellStart"/>
+            <w:r>
+              <w:rPr>
+                <w:sz w:val="22"/>
+              </w:rPr>
+              <w:t>Penawaran</w:t>
+            </w:r>
+            <w:proofErr w:type="spellEnd"/>
+            <w:r>
+              <w:rPr>
+                <w:sz w:val="22"/>
+              </w:rPr>
+              <w:t xml:space="preserve"> </w:t>
+            </w:r>
+            <w:proofErr w:type="spellStart"/>
+            <w:r>
+              <w:rPr>
+                <w:sz w:val="22"/>
+              </w:rPr>
+              <w:t>dan</w:t>
+            </w:r>
+            <w:proofErr w:type="spellEnd"/>
+            <w:r>
+              <w:rPr>
+                <w:sz w:val="22"/>
+              </w:rPr>
+              <w:t xml:space="preserve"> </w:t>
+            </w:r>
+            <w:proofErr w:type="spellStart"/>
+            <w:r>
+              <w:rPr>
+                <w:sz w:val="22"/>
+              </w:rPr>
+              <w:t>Penyerahan</w:t>
+            </w:r>
+            <w:proofErr w:type="spellEnd"/>
+            <w:r>
+              <w:rPr>
+                <w:sz w:val="22"/>
+              </w:rPr>
+              <w:t xml:space="preserve"> </w:t>
+            </w:r>
+            <w:proofErr w:type="spellStart"/>
+            <w:r>
+              <w:rPr>
+                <w:sz w:val="22"/>
+              </w:rPr>
+              <w:t>Barang</w:t>
+            </w:r>
+            <w:proofErr w:type="spellEnd"/>
+            <w:r>
+              <w:rPr>
+                <w:sz w:val="22"/>
+              </w:rPr>
+              <w:t>. ...............</w:t>
             </w:r>
           </w:p>
           <w:p>
@@ -614,7 +1194,41 @@
               <w:rPr>
                 <w:sz w:val="22"/>
               </w:rPr>
-              <w:t>2. Jaminan Pelaksanaan. ......................................................</w:t>
+              <w:t xml:space="preserve">2. </w:t>
+            </w:r>
+            <w:proofErr w:type="spellStart"/>
+            <w:r>
+              <w:rPr>
+                <w:sz w:val="22"/>
+              </w:rPr>
+              <w:t>Jaminan</w:t>
+            </w:r>
+            <w:proofErr w:type="spellEnd"/>
+            <w:r>
+              <w:rPr>
+                <w:sz w:val="22"/>
+              </w:rPr>
+              <w:t xml:space="preserve"> </w:t>
+            </w:r>
+            <w:proofErr w:type="spellStart"/>
+            <w:r>
+              <w:rPr>
+                <w:sz w:val="22"/>
+              </w:rPr>
+              <w:t>Pelaksanaan</w:t>
+            </w:r>
+            <w:proofErr w:type="spellEnd"/>
+            <w:r>
+              <w:rPr>
+                <w:sz w:val="22"/>
+              </w:rPr>
+              <w:t>. ......................................................</w:t>
+            </w:r>
+            <w:r>
+              <w:rPr>
+                <w:sz w:val="22"/>
+              </w:rPr>
+              <w:t>.......</w:t>
             </w:r>
           </w:p>
           <w:p>
@@ -638,7 +1252,47 @@
               <w:rPr>
                 <w:sz w:val="22"/>
               </w:rPr>
-              <w:t>. Syarat-Syarat Pembayaran. ...............................................</w:t>
+              <w:t xml:space="preserve">. </w:t>
+            </w:r>
+            <w:proofErr w:type="spellStart"/>
+            <w:r>
+              <w:rPr>
+                <w:sz w:val="22"/>
+              </w:rPr>
+              <w:t>Syarat-Syarat</w:t>
+            </w:r>
+            <w:proofErr w:type="spellEnd"/>
+            <w:r>
+              <w:rPr>
+                <w:sz w:val="22"/>
+              </w:rPr>
+              <w:t xml:space="preserve"> </w:t>
+            </w:r>
+            <w:proofErr w:type="spellStart"/>
+            <w:r>
+              <w:rPr>
+                <w:sz w:val="22"/>
+              </w:rPr>
+              <w:t>Pembayaran</w:t>
+            </w:r>
+            <w:proofErr w:type="spellEnd"/>
+            <w:r>
+              <w:rPr>
+                <w:sz w:val="22"/>
+              </w:rPr>
+              <w:t>. ..............................................</w:t>
+            </w:r>
+            <w:r>
+              <w:rPr>
+                <w:sz w:val="22"/>
+              </w:rPr>
+              <w:t>........</w:t>
+            </w:r>
+            <w:r>
+              <w:rPr>
+                <w:sz w:val="22"/>
+              </w:rPr>
+              <w:t>.</w:t>
             </w:r>
           </w:p>
           <w:p>
@@ -662,7 +1316,67 @@
               <w:rPr>
                 <w:sz w:val="22"/>
               </w:rPr>
-              <w:t>. Pajak dan Pungutan. .........................................................</w:t>
+              <w:t xml:space="preserve">. </w:t>
+            </w:r>
+            <w:proofErr w:type="spellStart"/>
+            <w:r>
+              <w:rPr>
+                <w:sz w:val="22"/>
+              </w:rPr>
+              <w:t>Pajak</w:t>
+            </w:r>
+            <w:proofErr w:type="spellEnd"/>
+            <w:r>
+              <w:rPr>
+                <w:sz w:val="22"/>
+              </w:rPr>
+              <w:t xml:space="preserve"> </w:t>
+            </w:r>
+            <w:proofErr w:type="spellStart"/>
+            <w:r>
+              <w:rPr>
+                <w:sz w:val="22"/>
+              </w:rPr>
+              <w:t>dan</w:t>
+            </w:r>
+            <w:proofErr w:type="spellEnd"/>
+            <w:r>
+              <w:rPr>
+                <w:sz w:val="22"/>
+              </w:rPr>
+              <w:t xml:space="preserve"> </w:t>
+            </w:r>
+            <w:proofErr w:type="spellStart"/>
+            <w:r>
+              <w:rPr>
+                <w:sz w:val="22"/>
+              </w:rPr>
+              <w:t>Pungutan</w:t>
+            </w:r>
+            <w:proofErr w:type="spellEnd"/>
+            <w:r>
+              <w:rPr>
+                <w:sz w:val="22"/>
+              </w:rPr>
+              <w:t>. ................................................</w:t>
+            </w:r>
+            <w:r>
+              <w:rPr>
+                <w:sz w:val="22"/>
+              </w:rPr>
+              <w:t>........</w:t>
+            </w:r>
+            <w:r>
+              <w:rPr>
+                <w:sz w:val="22"/>
+              </w:rPr>
+              <w:t>.........</w:t>
+            </w:r>
+            <w:r>
+              <w:rPr>
+                <w:sz w:val="22"/>
+              </w:rPr>
+              <w:t xml:space="preserve"> </w:t>
             </w:r>
           </w:p>
           <w:p>
@@ -686,48 +1400,279 @@
               <w:rPr>
                 <w:sz w:val="22"/>
               </w:rPr>
-              <w:t>. Sanksi Keterlambatan. ......................................................</w:t>
-            </w:r>
-          </w:p>
-          <w:p>
-            <w:pPr>
-              <w:rPr>
-                <w:sz w:val="22"/>
-                <w:lang w:val="id-ID"/>
-              </w:rPr>
-            </w:pPr>
-          </w:p>
-          <w:p>
-            <w:pPr>
-              <w:rPr>
-                <w:sz w:val="22"/>
-              </w:rPr>
-            </w:pPr>
-            <w:r>
-              <w:rPr>
-                <w:sz w:val="22"/>
-              </w:rPr>
-              <w:t>SYARAT-SYARAT TEKNIK..............................................</w:t>
-            </w:r>
-          </w:p>
-          <w:p>
-            <w:pPr>
-              <w:rPr>
-                <w:sz w:val="22"/>
-              </w:rPr>
-            </w:pPr>
-            <w:r>
-              <w:rPr>
-                <w:sz w:val="22"/>
-              </w:rPr>
-              <w:t>FORCE MAJEURE/SEBAB KAHAR....................................</w:t>
-            </w:r>
-          </w:p>
-          <w:p>
-            <w:pPr>
-              <w:rPr>
-                <w:sz w:val="22"/>
-                <w:lang w:val="id-ID"/>
+              <w:t xml:space="preserve">. </w:t>
+            </w:r>
+            <w:proofErr w:type="spellStart"/>
+            <w:r>
+              <w:rPr>
+                <w:sz w:val="22"/>
+              </w:rPr>
+              <w:t>Sanksi</w:t>
+            </w:r>
+            <w:proofErr w:type="spellEnd"/>
+            <w:r>
+              <w:rPr>
+                <w:sz w:val="22"/>
+              </w:rPr>
+              <w:t xml:space="preserve"> </w:t>
+            </w:r>
+            <w:proofErr w:type="spellStart"/>
+            <w:r>
+              <w:rPr>
+                <w:sz w:val="22"/>
+              </w:rPr>
+              <w:t>Keterlambatan</w:t>
+            </w:r>
+            <w:proofErr w:type="spellEnd"/>
+            <w:r>
+              <w:rPr>
+                <w:sz w:val="22"/>
+              </w:rPr>
+              <w:t>. .....................................</w:t>
+            </w:r>
+            <w:r>
+              <w:rPr>
+                <w:sz w:val="22"/>
+              </w:rPr>
+              <w:t>.........</w:t>
+            </w:r>
+            <w:r>
+              <w:rPr>
+                <w:sz w:val="22"/>
+              </w:rPr>
+              <w:t>.................</w:t>
+            </w:r>
+            <w:r>
+              <w:rPr>
+                <w:sz w:val="22"/>
+              </w:rPr>
+              <w:t xml:space="preserve"> </w:t>
+            </w:r>
+          </w:p>
+          <w:p>
+            <w:pPr>
+              <w:tabs>
+                <w:tab w:val="left" w:pos="342"/>
+              </w:tabs>
+              <w:jc w:val="both"/>
+              <w:rPr>
+                <w:sz w:val="22"/>
+              </w:rPr>
+            </w:pPr>
+            <w:r>
+              <w:rPr>
+                <w:sz w:val="22"/>
+              </w:rPr>
+              <w:t>6</w:t>
+            </w:r>
+            <w:r>
+              <w:rPr>
+                <w:sz w:val="22"/>
+              </w:rPr>
+              <w:t xml:space="preserve">. </w:t>
+            </w:r>
+            <w:proofErr w:type="spellStart"/>
+            <w:r>
+              <w:rPr>
+                <w:sz w:val="22"/>
+              </w:rPr>
+              <w:t>Penyelesaian</w:t>
+            </w:r>
+            <w:proofErr w:type="spellEnd"/>
+            <w:r>
+              <w:rPr>
+                <w:sz w:val="22"/>
+              </w:rPr>
+              <w:t xml:space="preserve"> </w:t>
+            </w:r>
+            <w:proofErr w:type="spellStart"/>
+            <w:r>
+              <w:rPr>
+                <w:sz w:val="22"/>
+              </w:rPr>
+              <w:t>Perselisihan</w:t>
+            </w:r>
+            <w:proofErr w:type="spellEnd"/>
+            <w:r>
+              <w:rPr>
+                <w:sz w:val="22"/>
+              </w:rPr>
+              <w:t>. ......................................................</w:t>
+            </w:r>
+          </w:p>
+          <w:p>
+            <w:pPr>
+              <w:rPr>
+                <w:sz w:val="22"/>
+              </w:rPr>
+            </w:pPr>
+          </w:p>
+          <w:p>
+            <w:pPr>
+              <w:rPr>
+                <w:sz w:val="22"/>
+              </w:rPr>
+            </w:pPr>
+            <w:r>
+              <w:rPr>
+                <w:sz w:val="22"/>
+              </w:rPr>
+              <w:t>SYARAT-SYARAT TEKNIK.........................</w:t>
+            </w:r>
+            <w:r>
+              <w:rPr>
+                <w:sz w:val="22"/>
+              </w:rPr>
+              <w:t>.</w:t>
+            </w:r>
+            <w:r>
+              <w:rPr>
+                <w:sz w:val="22"/>
+              </w:rPr>
+              <w:t>.........</w:t>
+            </w:r>
+            <w:r>
+              <w:rPr>
+                <w:sz w:val="22"/>
+              </w:rPr>
+              <w:t>.....</w:t>
+            </w:r>
+            <w:r>
+              <w:rPr>
+                <w:sz w:val="22"/>
+              </w:rPr>
+              <w:t>.....................</w:t>
+            </w:r>
+          </w:p>
+          <w:p>
+            <w:pPr>
+              <w:rPr>
+                <w:sz w:val="22"/>
+              </w:rPr>
+            </w:pPr>
+            <w:r>
+              <w:rPr>
+                <w:sz w:val="22"/>
+              </w:rPr>
+              <w:t>KEAMANAN</w:t>
+            </w:r>
+            <w:r>
+              <w:rPr>
+                <w:sz w:val="22"/>
+              </w:rPr>
+              <w:t>..............................................</w:t>
+            </w:r>
+            <w:r>
+              <w:rPr>
+                <w:sz w:val="22"/>
+              </w:rPr>
+              <w:t>...</w:t>
+            </w:r>
+            <w:r>
+              <w:rPr>
+                <w:sz w:val="22"/>
+              </w:rPr>
+              <w:t>....................................</w:t>
+            </w:r>
+          </w:p>
+          <w:p>
+            <w:pPr>
+              <w:rPr>
+                <w:sz w:val="22"/>
+              </w:rPr>
+            </w:pPr>
+            <w:r>
+              <w:rPr>
+                <w:sz w:val="22"/>
+              </w:rPr>
+              <w:t>FASILITAS-FASILITAS SEMENTARA</w:t>
+            </w:r>
+            <w:r>
+              <w:rPr>
+                <w:sz w:val="22"/>
+              </w:rPr>
+              <w:t>..............</w:t>
+            </w:r>
+            <w:r>
+              <w:rPr>
+                <w:sz w:val="22"/>
+              </w:rPr>
+              <w:t>.........................</w:t>
+            </w:r>
+            <w:r>
+              <w:rPr>
+                <w:sz w:val="22"/>
+              </w:rPr>
+              <w:t>.....</w:t>
+            </w:r>
+          </w:p>
+          <w:p>
+            <w:pPr>
+              <w:rPr>
+                <w:sz w:val="22"/>
+              </w:rPr>
+            </w:pPr>
+            <w:r>
+              <w:rPr>
+                <w:sz w:val="22"/>
+              </w:rPr>
+              <w:t>KESELAMATAN KERJA DAN PERBURUHAN</w:t>
+            </w:r>
+            <w:r>
+              <w:rPr>
+                <w:sz w:val="22"/>
+              </w:rPr>
+              <w:t>..............</w:t>
+            </w:r>
+            <w:r>
+              <w:rPr>
+                <w:sz w:val="22"/>
+              </w:rPr>
+              <w:t>.................</w:t>
+            </w:r>
+          </w:p>
+          <w:p>
+            <w:pPr>
+              <w:rPr>
+                <w:sz w:val="22"/>
+              </w:rPr>
+            </w:pPr>
+            <w:r>
+              <w:rPr>
+                <w:sz w:val="22"/>
+              </w:rPr>
+              <w:t>VOLUME KERJA TAMBAH DAN VOLUME KERJA KURANG.......</w:t>
+            </w:r>
+          </w:p>
+          <w:p>
+            <w:pPr>
+              <w:rPr>
+                <w:sz w:val="22"/>
+              </w:rPr>
+            </w:pPr>
+            <w:r>
+              <w:rPr>
+                <w:sz w:val="22"/>
+              </w:rPr>
+              <w:t>FORCE MAJEURE/SEBAB KAHAR........................</w:t>
+            </w:r>
+            <w:r>
+              <w:rPr>
+                <w:sz w:val="22"/>
+              </w:rPr>
+              <w:t>............</w:t>
+            </w:r>
+            <w:r>
+              <w:rPr>
+                <w:sz w:val="22"/>
+              </w:rPr>
+              <w:t>............</w:t>
+            </w:r>
+          </w:p>
+          <w:p>
+            <w:pPr>
+              <w:rPr>
+                <w:sz w:val="22"/>
               </w:rPr>
             </w:pPr>
             <w:r>
@@ -737,18 +1682,209 @@
               </w:rPr>
               <w:t>PERPANJANGAN WAKTU</w:t>
             </w:r>
-          </w:p>
-          <w:p>
-            <w:pPr>
-              <w:rPr>
-                <w:sz w:val="22"/>
-              </w:rPr>
-            </w:pPr>
-            <w:r>
-              <w:rPr>
-                <w:sz w:val="22"/>
-              </w:rPr>
-              <w:t>TATA CARA PENILAIAN.................................................</w:t>
+            <w:r>
+              <w:rPr>
+                <w:sz w:val="22"/>
+              </w:rPr>
+              <w:t>....................................</w:t>
+            </w:r>
+            <w:r>
+              <w:rPr>
+                <w:sz w:val="22"/>
+              </w:rPr>
+              <w:t>..</w:t>
+            </w:r>
+            <w:r>
+              <w:rPr>
+                <w:sz w:val="22"/>
+              </w:rPr>
+              <w:t>....</w:t>
+            </w:r>
+            <w:r>
+              <w:rPr>
+                <w:sz w:val="22"/>
+              </w:rPr>
+              <w:t>....................</w:t>
+            </w:r>
+          </w:p>
+          <w:p>
+            <w:pPr>
+              <w:rPr>
+                <w:sz w:val="22"/>
+              </w:rPr>
+            </w:pPr>
+            <w:r>
+              <w:rPr>
+                <w:sz w:val="22"/>
+              </w:rPr>
+              <w:t>PENUNDAAN PENYELESAIAN PEKERJAAN</w:t>
+            </w:r>
+            <w:r>
+              <w:rPr>
+                <w:sz w:val="22"/>
+              </w:rPr>
+              <w:t>....</w:t>
+            </w:r>
+            <w:r>
+              <w:rPr>
+                <w:sz w:val="22"/>
+              </w:rPr>
+              <w:t>............................</w:t>
+            </w:r>
+          </w:p>
+          <w:p>
+            <w:pPr>
+              <w:rPr>
+                <w:sz w:val="22"/>
+              </w:rPr>
+            </w:pPr>
+            <w:r>
+              <w:rPr>
+                <w:sz w:val="22"/>
+              </w:rPr>
+              <w:t>HAK MEMUTUSKAN SURAT PERJANJIAN</w:t>
+            </w:r>
+            <w:r>
+              <w:rPr>
+                <w:sz w:val="22"/>
+              </w:rPr>
+              <w:t>....</w:t>
+            </w:r>
+            <w:r>
+              <w:rPr>
+                <w:sz w:val="22"/>
+              </w:rPr>
+              <w:t>...............................</w:t>
+            </w:r>
+          </w:p>
+          <w:p>
+            <w:pPr>
+              <w:rPr>
+                <w:sz w:val="22"/>
+              </w:rPr>
+            </w:pPr>
+            <w:r>
+              <w:rPr>
+                <w:sz w:val="22"/>
+              </w:rPr>
+              <w:t>GANTI RUGI</w:t>
+            </w:r>
+            <w:r>
+              <w:rPr>
+                <w:sz w:val="22"/>
+              </w:rPr>
+              <w:t>...</w:t>
+            </w:r>
+            <w:r>
+              <w:rPr>
+                <w:sz w:val="22"/>
+              </w:rPr>
+              <w:t>..............................</w:t>
+            </w:r>
+            <w:r>
+              <w:rPr>
+                <w:sz w:val="22"/>
+              </w:rPr>
+              <w:t>...................................................</w:t>
+            </w:r>
+          </w:p>
+          <w:p>
+            <w:pPr>
+              <w:rPr>
+                <w:sz w:val="22"/>
+              </w:rPr>
+            </w:pPr>
+            <w:r>
+              <w:rPr>
+                <w:sz w:val="22"/>
+              </w:rPr>
+              <w:t>KERAHASIAN DATA</w:t>
+            </w:r>
+            <w:r>
+              <w:rPr>
+                <w:sz w:val="22"/>
+              </w:rPr>
+              <w:t>...................................</w:t>
+            </w:r>
+            <w:r>
+              <w:rPr>
+                <w:sz w:val="22"/>
+              </w:rPr>
+              <w:t>....................</w:t>
+            </w:r>
+            <w:r>
+              <w:rPr>
+                <w:sz w:val="22"/>
+              </w:rPr>
+              <w:t>.........</w:t>
+            </w:r>
+            <w:r>
+              <w:rPr>
+                <w:sz w:val="22"/>
+              </w:rPr>
+              <w:t>......</w:t>
+            </w:r>
+            <w:r>
+              <w:rPr>
+                <w:sz w:val="22"/>
+              </w:rPr>
+              <w:t>.</w:t>
+            </w:r>
+          </w:p>
+          <w:p>
+            <w:pPr>
+              <w:rPr>
+                <w:sz w:val="22"/>
+              </w:rPr>
+            </w:pPr>
+            <w:r>
+              <w:rPr>
+                <w:sz w:val="22"/>
+              </w:rPr>
+              <w:t>KETENTUAN LAIN-LAIN</w:t>
+            </w:r>
+            <w:r>
+              <w:rPr>
+                <w:sz w:val="22"/>
+              </w:rPr>
+              <w:t>....................................</w:t>
+            </w:r>
+            <w:r>
+              <w:rPr>
+                <w:sz w:val="22"/>
+              </w:rPr>
+              <w:t>...</w:t>
+            </w:r>
+            <w:r>
+              <w:rPr>
+                <w:sz w:val="22"/>
+              </w:rPr>
+              <w:t>..........................</w:t>
+            </w:r>
+          </w:p>
+          <w:p>
+            <w:pPr>
+              <w:rPr>
+                <w:sz w:val="22"/>
+              </w:rPr>
+            </w:pPr>
+            <w:r>
+              <w:rPr>
+                <w:sz w:val="22"/>
+              </w:rPr>
+              <w:t>TATA CARA PENILAIAN......................................</w:t>
+            </w:r>
+            <w:r>
+              <w:rPr>
+                <w:sz w:val="22"/>
+              </w:rPr>
+              <w:t>................</w:t>
+            </w:r>
+            <w:r>
+              <w:rPr>
+                <w:sz w:val="22"/>
+              </w:rPr>
+              <w:t>...........</w:t>
             </w:r>
           </w:p>
           <w:p>
@@ -756,7 +1892,6 @@
               <w:ind w:left="252" w:hanging="252"/>
               <w:rPr>
                 <w:sz w:val="22"/>
-                <w:lang w:val="id-ID"/>
               </w:rPr>
             </w:pPr>
             <w:r>
@@ -766,6 +1901,12 @@
               </w:rPr>
               <w:t>KLARIFIKASI &amp; NEGOSIASI</w:t>
             </w:r>
+            <w:r>
+              <w:rPr>
+                <w:sz w:val="22"/>
+              </w:rPr>
+              <w:t>...........................................................</w:t>
+            </w:r>
           </w:p>
           <w:p>
             <w:pPr>
@@ -779,6 +1920,12 @@
                 <w:sz w:val="22"/>
               </w:rPr>
               <w:t>PENUTUP....................................................................</w:t>
+            </w:r>
+            <w:r>
+              <w:rPr>
+                <w:sz w:val="22"/>
+              </w:rPr>
+              <w:t>....................</w:t>
             </w:r>
           </w:p>
           <w:p>
@@ -824,6 +1971,15 @@
                 <w:lang w:val="id-ID"/>
               </w:rPr>
             </w:pPr>
+          </w:p>
+          <w:p>
+            <w:pPr>
+              <w:jc w:val="center"/>
+              <w:rPr>
+                <w:sz w:val="22"/>
+                <w:lang w:val="id-ID"/>
+              </w:rPr>
+            </w:pPr>
             <w:r>
               <w:rPr>
                 <w:sz w:val="22"/>
@@ -952,6 +2108,15 @@
                 <w:lang w:val="id-ID"/>
               </w:rPr>
             </w:pPr>
+          </w:p>
+          <w:p>
+            <w:pPr>
+              <w:jc w:val="center"/>
+              <w:rPr>
+                <w:sz w:val="22"/>
+                <w:lang w:val="id-ID"/>
+              </w:rPr>
+            </w:pPr>
             <w:r>
               <w:rPr>
                 <w:sz w:val="22"/>
@@ -1061,6 +2226,14 @@
               <w:jc w:val="center"/>
               <w:rPr>
                 <w:sz w:val="22"/>
+              </w:rPr>
+            </w:pPr>
+          </w:p>
+          <w:p>
+            <w:pPr>
+              <w:jc w:val="center"/>
+              <w:rPr>
+                <w:sz w:val="22"/>
                 <w:lang w:val="id-ID"/>
               </w:rPr>
             </w:pPr>
@@ -1087,6 +2260,13 @@
               </w:rPr>
               <w:t>x</w:t>
             </w:r>
+            <w:r>
+              <w:rPr>
+                <w:sz w:val="22"/>
+                <w:lang w:val="id-ID"/>
+              </w:rPr>
+              <w:t xml:space="preserve"> </w:t>
+            </w:r>
           </w:p>
           <w:p>
             <w:pPr>
@@ -1141,7 +2321,6 @@
               <w:jc w:val="center"/>
               <w:rPr>
                 <w:sz w:val="22"/>
-                <w:lang w:val="id-ID"/>
               </w:rPr>
             </w:pPr>
             <w:r>
@@ -1167,6 +2346,127 @@
               </w:rPr>
               <w:t>x</w:t>
             </w:r>
+          </w:p>
+          <w:p>
+            <w:pPr>
+              <w:jc w:val="center"/>
+              <w:rPr>
+                <w:sz w:val="22"/>
+                <w:lang w:val="id-ID"/>
+              </w:rPr>
+            </w:pPr>
+            <w:r>
+              <w:rPr>
+                <w:sz w:val="22"/>
+                <w:lang w:val="id-ID"/>
+              </w:rPr>
+              <w:t>x</w:t>
+            </w:r>
+          </w:p>
+          <w:p>
+            <w:pPr>
+              <w:jc w:val="center"/>
+              <w:rPr>
+                <w:sz w:val="22"/>
+                <w:lang w:val="id-ID"/>
+              </w:rPr>
+            </w:pPr>
+            <w:r>
+              <w:rPr>
+                <w:sz w:val="22"/>
+                <w:lang w:val="id-ID"/>
+              </w:rPr>
+              <w:t>x</w:t>
+            </w:r>
+          </w:p>
+          <w:p>
+            <w:pPr>
+              <w:jc w:val="center"/>
+              <w:rPr>
+                <w:sz w:val="22"/>
+                <w:lang w:val="id-ID"/>
+              </w:rPr>
+            </w:pPr>
+            <w:r>
+              <w:rPr>
+                <w:sz w:val="22"/>
+                <w:lang w:val="id-ID"/>
+              </w:rPr>
+              <w:t>x</w:t>
+            </w:r>
+          </w:p>
+          <w:p>
+            <w:pPr>
+              <w:jc w:val="center"/>
+              <w:rPr>
+                <w:sz w:val="22"/>
+                <w:lang w:val="id-ID"/>
+              </w:rPr>
+            </w:pPr>
+            <w:r>
+              <w:rPr>
+                <w:sz w:val="22"/>
+                <w:lang w:val="id-ID"/>
+              </w:rPr>
+              <w:t>x</w:t>
+            </w:r>
+          </w:p>
+          <w:p>
+            <w:pPr>
+              <w:jc w:val="center"/>
+              <w:rPr>
+                <w:sz w:val="22"/>
+                <w:lang w:val="id-ID"/>
+              </w:rPr>
+            </w:pPr>
+            <w:r>
+              <w:rPr>
+                <w:sz w:val="22"/>
+                <w:lang w:val="id-ID"/>
+              </w:rPr>
+              <w:t>x</w:t>
+            </w:r>
+          </w:p>
+          <w:p>
+            <w:pPr>
+              <w:jc w:val="center"/>
+              <w:rPr>
+                <w:sz w:val="22"/>
+                <w:lang w:val="id-ID"/>
+              </w:rPr>
+            </w:pPr>
+            <w:r>
+              <w:rPr>
+                <w:sz w:val="22"/>
+                <w:lang w:val="id-ID"/>
+              </w:rPr>
+              <w:t>x</w:t>
+            </w:r>
+            <w:r>
+              <w:rPr>
+                <w:sz w:val="22"/>
+                <w:lang w:val="id-ID"/>
+              </w:rPr>
+              <w:t xml:space="preserve"> </w:t>
+            </w:r>
+          </w:p>
+          <w:p>
+            <w:pPr>
+              <w:jc w:val="center"/>
+              <w:rPr>
+                <w:sz w:val="22"/>
+                <w:lang w:val="id-ID"/>
+              </w:rPr>
+            </w:pPr>
+            <w:r>
+              <w:rPr>
+                <w:sz w:val="22"/>
+                <w:lang w:val="id-ID"/>
+              </w:rPr>
+              <w:t>x</w:t>
+            </w:r>
+            <w:bookmarkStart w:id="0" w:name="_GoBack"/>
+            <w:bookmarkEnd w:id="0"/>
           </w:p>
           <w:p>
             <w:pPr>
@@ -1230,11 +2530,19 @@
           <w:sz w:val="22"/>
         </w:rPr>
       </w:pPr>
-      <w:r>
-        <w:rPr>
-          <w:sz w:val="22"/>
-        </w:rPr>
-        <w:t>Lampiran 1</w:t>
+      <w:proofErr w:type="spellStart"/>
+      <w:r>
+        <w:rPr>
+          <w:sz w:val="22"/>
+        </w:rPr>
+        <w:t>Lampiran</w:t>
+      </w:r>
+      <w:proofErr w:type="spellEnd"/>
+      <w:r>
+        <w:rPr>
+          <w:sz w:val="22"/>
+        </w:rPr>
+        <w:t xml:space="preserve"> 1</w:t>
       </w:r>
       <w:r>
         <w:rPr>
@@ -1248,8 +2556,43 @@
           <w:sz w:val="22"/>
         </w:rPr>
         <w:tab/>
-        <w:t>Contoh Surat Penawaran</w:t>
-      </w:r>
+      </w:r>
+      <w:proofErr w:type="spellStart"/>
+      <w:r>
+        <w:rPr>
+          <w:sz w:val="22"/>
+        </w:rPr>
+        <w:t>Contoh</w:t>
+      </w:r>
+      <w:proofErr w:type="spellEnd"/>
+      <w:r>
+        <w:rPr>
+          <w:sz w:val="22"/>
+        </w:rPr>
+        <w:t xml:space="preserve"> </w:t>
+      </w:r>
+      <w:proofErr w:type="spellStart"/>
+      <w:r>
+        <w:rPr>
+          <w:sz w:val="22"/>
+        </w:rPr>
+        <w:t>Surat</w:t>
+      </w:r>
+      <w:proofErr w:type="spellEnd"/>
+      <w:r>
+        <w:rPr>
+          <w:sz w:val="22"/>
+        </w:rPr>
+        <w:t xml:space="preserve"> </w:t>
+      </w:r>
+      <w:proofErr w:type="spellStart"/>
+      <w:r>
+        <w:rPr>
+          <w:sz w:val="22"/>
+        </w:rPr>
+        <w:t>Penawaran</w:t>
+      </w:r>
+      <w:proofErr w:type="spellEnd"/>
     </w:p>
     <w:p>
       <w:pPr>
@@ -1262,11 +2605,19 @@
           <w:sz w:val="22"/>
         </w:rPr>
       </w:pPr>
-      <w:r>
-        <w:rPr>
-          <w:sz w:val="22"/>
-        </w:rPr>
-        <w:t>Lampiran 2</w:t>
+      <w:proofErr w:type="spellStart"/>
+      <w:r>
+        <w:rPr>
+          <w:sz w:val="22"/>
+        </w:rPr>
+        <w:t>Lampiran</w:t>
+      </w:r>
+      <w:proofErr w:type="spellEnd"/>
+      <w:r>
+        <w:rPr>
+          <w:sz w:val="22"/>
+        </w:rPr>
+        <w:t xml:space="preserve"> 2</w:t>
       </w:r>
       <w:r>
         <w:rPr>
@@ -1280,8 +2631,57 @@
           <w:sz w:val="22"/>
         </w:rPr>
         <w:tab/>
-        <w:t>Formulir Perincian Penawaran Harga</w:t>
-      </w:r>
+      </w:r>
+      <w:proofErr w:type="spellStart"/>
+      <w:r>
+        <w:rPr>
+          <w:sz w:val="22"/>
+        </w:rPr>
+        <w:t>Formulir</w:t>
+      </w:r>
+      <w:proofErr w:type="spellEnd"/>
+      <w:r>
+        <w:rPr>
+          <w:sz w:val="22"/>
+        </w:rPr>
+        <w:t xml:space="preserve"> </w:t>
+      </w:r>
+      <w:proofErr w:type="spellStart"/>
+      <w:r>
+        <w:rPr>
+          <w:sz w:val="22"/>
+        </w:rPr>
+        <w:t>Perincian</w:t>
+      </w:r>
+      <w:proofErr w:type="spellEnd"/>
+      <w:r>
+        <w:rPr>
+          <w:sz w:val="22"/>
+        </w:rPr>
+        <w:t xml:space="preserve"> </w:t>
+      </w:r>
+      <w:proofErr w:type="spellStart"/>
+      <w:r>
+        <w:rPr>
+          <w:sz w:val="22"/>
+        </w:rPr>
+        <w:t>Penawaran</w:t>
+      </w:r>
+      <w:proofErr w:type="spellEnd"/>
+      <w:r>
+        <w:rPr>
+          <w:sz w:val="22"/>
+        </w:rPr>
+        <w:t xml:space="preserve"> </w:t>
+      </w:r>
+      <w:proofErr w:type="spellStart"/>
+      <w:r>
+        <w:rPr>
+          <w:sz w:val="22"/>
+        </w:rPr>
+        <w:t>Harga</w:t>
+      </w:r>
+      <w:proofErr w:type="spellEnd"/>
     </w:p>
     <w:p>
       <w:pPr>
@@ -1294,11 +2694,19 @@
           <w:sz w:val="22"/>
         </w:rPr>
       </w:pPr>
-      <w:r>
-        <w:rPr>
-          <w:sz w:val="22"/>
-        </w:rPr>
-        <w:t>Lampiran 3</w:t>
+      <w:proofErr w:type="spellStart"/>
+      <w:r>
+        <w:rPr>
+          <w:sz w:val="22"/>
+        </w:rPr>
+        <w:t>Lampiran</w:t>
+      </w:r>
+      <w:proofErr w:type="spellEnd"/>
+      <w:r>
+        <w:rPr>
+          <w:sz w:val="22"/>
+        </w:rPr>
+        <w:t xml:space="preserve"> 3</w:t>
       </w:r>
       <w:r>
         <w:rPr>
@@ -1312,8 +2720,57 @@
           <w:sz w:val="22"/>
         </w:rPr>
         <w:tab/>
-        <w:t>Formulir Analisa Harga Satuan</w:t>
-      </w:r>
+      </w:r>
+      <w:proofErr w:type="spellStart"/>
+      <w:r>
+        <w:rPr>
+          <w:sz w:val="22"/>
+        </w:rPr>
+        <w:t>Formulir</w:t>
+      </w:r>
+      <w:proofErr w:type="spellEnd"/>
+      <w:r>
+        <w:rPr>
+          <w:sz w:val="22"/>
+        </w:rPr>
+        <w:t xml:space="preserve"> </w:t>
+      </w:r>
+      <w:proofErr w:type="spellStart"/>
+      <w:r>
+        <w:rPr>
+          <w:sz w:val="22"/>
+        </w:rPr>
+        <w:t>Analisa</w:t>
+      </w:r>
+      <w:proofErr w:type="spellEnd"/>
+      <w:r>
+        <w:rPr>
+          <w:sz w:val="22"/>
+        </w:rPr>
+        <w:t xml:space="preserve"> </w:t>
+      </w:r>
+      <w:proofErr w:type="spellStart"/>
+      <w:r>
+        <w:rPr>
+          <w:sz w:val="22"/>
+        </w:rPr>
+        <w:t>Harga</w:t>
+      </w:r>
+      <w:proofErr w:type="spellEnd"/>
+      <w:r>
+        <w:rPr>
+          <w:sz w:val="22"/>
+        </w:rPr>
+        <w:t xml:space="preserve"> </w:t>
+      </w:r>
+      <w:proofErr w:type="spellStart"/>
+      <w:r>
+        <w:rPr>
+          <w:sz w:val="22"/>
+        </w:rPr>
+        <w:t>Satuan</w:t>
+      </w:r>
+      <w:proofErr w:type="spellEnd"/>
     </w:p>
     <w:p>
       <w:pPr>
@@ -1326,11 +2783,19 @@
           <w:sz w:val="22"/>
         </w:rPr>
       </w:pPr>
-      <w:r>
-        <w:rPr>
-          <w:sz w:val="22"/>
-        </w:rPr>
-        <w:t>Lampiran 4</w:t>
+      <w:proofErr w:type="spellStart"/>
+      <w:r>
+        <w:rPr>
+          <w:sz w:val="22"/>
+        </w:rPr>
+        <w:t>Lampiran</w:t>
+      </w:r>
+      <w:proofErr w:type="spellEnd"/>
+      <w:r>
+        <w:rPr>
+          <w:sz w:val="22"/>
+        </w:rPr>
+        <w:t xml:space="preserve"> 4</w:t>
       </w:r>
       <w:r>
         <w:rPr>
@@ -1344,8 +2809,71 @@
           <w:sz w:val="22"/>
         </w:rPr>
         <w:tab/>
-        <w:t>Contoh Berita Acara Penyerahan Barang</w:t>
-      </w:r>
+      </w:r>
+      <w:proofErr w:type="spellStart"/>
+      <w:r>
+        <w:rPr>
+          <w:sz w:val="22"/>
+        </w:rPr>
+        <w:t>Contoh</w:t>
+      </w:r>
+      <w:proofErr w:type="spellEnd"/>
+      <w:r>
+        <w:rPr>
+          <w:sz w:val="22"/>
+        </w:rPr>
+        <w:t xml:space="preserve"> </w:t>
+      </w:r>
+      <w:proofErr w:type="spellStart"/>
+      <w:r>
+        <w:rPr>
+          <w:sz w:val="22"/>
+        </w:rPr>
+        <w:t>Berita</w:t>
+      </w:r>
+      <w:proofErr w:type="spellEnd"/>
+      <w:r>
+        <w:rPr>
+          <w:sz w:val="22"/>
+        </w:rPr>
+        <w:t xml:space="preserve"> </w:t>
+      </w:r>
+      <w:proofErr w:type="spellStart"/>
+      <w:r>
+        <w:rPr>
+          <w:sz w:val="22"/>
+        </w:rPr>
+        <w:t>Acara</w:t>
+      </w:r>
+      <w:proofErr w:type="spellEnd"/>
+      <w:r>
+        <w:rPr>
+          <w:sz w:val="22"/>
+        </w:rPr>
+        <w:t xml:space="preserve"> </w:t>
+      </w:r>
+      <w:proofErr w:type="spellStart"/>
+      <w:r>
+        <w:rPr>
+          <w:sz w:val="22"/>
+        </w:rPr>
+        <w:t>Penyerahan</w:t>
+      </w:r>
+      <w:proofErr w:type="spellEnd"/>
+      <w:r>
+        <w:rPr>
+          <w:sz w:val="22"/>
+        </w:rPr>
+        <w:t xml:space="preserve"> </w:t>
+      </w:r>
+      <w:proofErr w:type="spellStart"/>
+      <w:r>
+        <w:rPr>
+          <w:sz w:val="22"/>
+        </w:rPr>
+        <w:t>Barang</w:t>
+      </w:r>
+      <w:proofErr w:type="spellEnd"/>
     </w:p>
     <w:p>
       <w:pPr>
@@ -1358,11 +2886,19 @@
           <w:sz w:val="22"/>
         </w:rPr>
       </w:pPr>
-      <w:r>
-        <w:rPr>
-          <w:sz w:val="22"/>
-        </w:rPr>
-        <w:t>Lampiran 5</w:t>
+      <w:proofErr w:type="spellStart"/>
+      <w:r>
+        <w:rPr>
+          <w:sz w:val="22"/>
+        </w:rPr>
+        <w:t>Lampiran</w:t>
+      </w:r>
+      <w:proofErr w:type="spellEnd"/>
+      <w:r>
+        <w:rPr>
+          <w:sz w:val="22"/>
+        </w:rPr>
+        <w:t xml:space="preserve"> 5</w:t>
       </w:r>
       <w:r>
         <w:rPr>
@@ -1376,8 +2912,43 @@
           <w:sz w:val="22"/>
         </w:rPr>
         <w:tab/>
-        <w:t>Formulir Spesifikasi Teknik</w:t>
-      </w:r>
+      </w:r>
+      <w:proofErr w:type="spellStart"/>
+      <w:r>
+        <w:rPr>
+          <w:sz w:val="22"/>
+        </w:rPr>
+        <w:t>Formulir</w:t>
+      </w:r>
+      <w:proofErr w:type="spellEnd"/>
+      <w:r>
+        <w:rPr>
+          <w:sz w:val="22"/>
+        </w:rPr>
+        <w:t xml:space="preserve"> </w:t>
+      </w:r>
+      <w:proofErr w:type="spellStart"/>
+      <w:r>
+        <w:rPr>
+          <w:sz w:val="22"/>
+        </w:rPr>
+        <w:t>Spesifikasi</w:t>
+      </w:r>
+      <w:proofErr w:type="spellEnd"/>
+      <w:r>
+        <w:rPr>
+          <w:sz w:val="22"/>
+        </w:rPr>
+        <w:t xml:space="preserve"> </w:t>
+      </w:r>
+      <w:proofErr w:type="spellStart"/>
+      <w:r>
+        <w:rPr>
+          <w:sz w:val="22"/>
+        </w:rPr>
+        <w:t>Teknik</w:t>
+      </w:r>
+      <w:proofErr w:type="spellEnd"/>
     </w:p>
     <w:p>
       <w:pPr>
@@ -1390,11 +2961,19 @@
           <w:sz w:val="22"/>
         </w:rPr>
       </w:pPr>
-      <w:r>
-        <w:rPr>
-          <w:sz w:val="22"/>
-        </w:rPr>
-        <w:t>Lampiran 6</w:t>
+      <w:proofErr w:type="spellStart"/>
+      <w:r>
+        <w:rPr>
+          <w:sz w:val="22"/>
+        </w:rPr>
+        <w:t>Lampiran</w:t>
+      </w:r>
+      <w:proofErr w:type="spellEnd"/>
+      <w:r>
+        <w:rPr>
+          <w:sz w:val="22"/>
+        </w:rPr>
+        <w:t xml:space="preserve"> 6</w:t>
       </w:r>
       <w:r>
         <w:rPr>
@@ -1408,8 +2987,71 @@
           <w:sz w:val="22"/>
         </w:rPr>
         <w:tab/>
-        <w:t>Daftar Referensi Pengalaman Memproduksi Barang</w:t>
-      </w:r>
+      </w:r>
+      <w:proofErr w:type="spellStart"/>
+      <w:r>
+        <w:rPr>
+          <w:sz w:val="22"/>
+        </w:rPr>
+        <w:t>Daftar</w:t>
+      </w:r>
+      <w:proofErr w:type="spellEnd"/>
+      <w:r>
+        <w:rPr>
+          <w:sz w:val="22"/>
+        </w:rPr>
+        <w:t xml:space="preserve"> </w:t>
+      </w:r>
+      <w:proofErr w:type="spellStart"/>
+      <w:r>
+        <w:rPr>
+          <w:sz w:val="22"/>
+        </w:rPr>
+        <w:t>Referensi</w:t>
+      </w:r>
+      <w:proofErr w:type="spellEnd"/>
+      <w:r>
+        <w:rPr>
+          <w:sz w:val="22"/>
+        </w:rPr>
+        <w:t xml:space="preserve"> </w:t>
+      </w:r>
+      <w:proofErr w:type="spellStart"/>
+      <w:r>
+        <w:rPr>
+          <w:sz w:val="22"/>
+        </w:rPr>
+        <w:t>Pengalaman</w:t>
+      </w:r>
+      <w:proofErr w:type="spellEnd"/>
+      <w:r>
+        <w:rPr>
+          <w:sz w:val="22"/>
+        </w:rPr>
+        <w:t xml:space="preserve"> </w:t>
+      </w:r>
+      <w:proofErr w:type="spellStart"/>
+      <w:r>
+        <w:rPr>
+          <w:sz w:val="22"/>
+        </w:rPr>
+        <w:t>Memproduksi</w:t>
+      </w:r>
+      <w:proofErr w:type="spellEnd"/>
+      <w:r>
+        <w:rPr>
+          <w:sz w:val="22"/>
+        </w:rPr>
+        <w:t xml:space="preserve"> </w:t>
+      </w:r>
+      <w:proofErr w:type="spellStart"/>
+      <w:r>
+        <w:rPr>
+          <w:sz w:val="22"/>
+        </w:rPr>
+        <w:t>Barang</w:t>
+      </w:r>
+      <w:proofErr w:type="spellEnd"/>
     </w:p>
     <w:p>
       <w:pPr>
@@ -1422,11 +3064,19 @@
           <w:sz w:val="22"/>
         </w:rPr>
       </w:pPr>
-      <w:r>
-        <w:rPr>
-          <w:sz w:val="22"/>
-        </w:rPr>
-        <w:t>Lampiran 7</w:t>
+      <w:proofErr w:type="spellStart"/>
+      <w:r>
+        <w:rPr>
+          <w:sz w:val="22"/>
+        </w:rPr>
+        <w:t>Lampiran</w:t>
+      </w:r>
+      <w:proofErr w:type="spellEnd"/>
+      <w:r>
+        <w:rPr>
+          <w:sz w:val="22"/>
+        </w:rPr>
+        <w:t xml:space="preserve"> 7</w:t>
       </w:r>
       <w:r>
         <w:rPr>
@@ -1440,8 +3090,43 @@
           <w:sz w:val="22"/>
         </w:rPr>
         <w:tab/>
-        <w:t>Contoh Surat Pernyataan</w:t>
-      </w:r>
+      </w:r>
+      <w:proofErr w:type="spellStart"/>
+      <w:r>
+        <w:rPr>
+          <w:sz w:val="22"/>
+        </w:rPr>
+        <w:t>Contoh</w:t>
+      </w:r>
+      <w:proofErr w:type="spellEnd"/>
+      <w:r>
+        <w:rPr>
+          <w:sz w:val="22"/>
+        </w:rPr>
+        <w:t xml:space="preserve"> </w:t>
+      </w:r>
+      <w:proofErr w:type="spellStart"/>
+      <w:r>
+        <w:rPr>
+          <w:sz w:val="22"/>
+        </w:rPr>
+        <w:t>Surat</w:t>
+      </w:r>
+      <w:proofErr w:type="spellEnd"/>
+      <w:r>
+        <w:rPr>
+          <w:sz w:val="22"/>
+        </w:rPr>
+        <w:t xml:space="preserve"> </w:t>
+      </w:r>
+      <w:proofErr w:type="spellStart"/>
+      <w:r>
+        <w:rPr>
+          <w:sz w:val="22"/>
+        </w:rPr>
+        <w:t>Pernyataan</w:t>
+      </w:r>
+      <w:proofErr w:type="spellEnd"/>
     </w:p>
     <w:p>
       <w:pPr>
@@ -1474,8 +3159,8 @@
       </w:pPr>
     </w:p>
     <w:sectPr>
-      <w:headerReference w:type="default" r:id="rId6"/>
-      <w:footerReference w:type="default" r:id="rId7"/>
+      <w:headerReference w:type="default" r:id="rId7"/>
+      <w:footerReference w:type="default" r:id="rId8"/>
       <w:pgSz w:w="12240" w:h="15840"/>
       <w:pgMar w:top="0" w:right="1080" w:bottom="0" w:left="1800" w:header="720" w:footer="720" w:gutter="0"/>
       <w:cols w:space="720"/>
@@ -1485,15 +3170,15 @@
 </file>
 
 <file path=word/endnotes.xml><?xml version="1.0" encoding="utf-8"?>
-<w:endnotes xmlns:ve="http://schemas.openxmlformats.org/markup-compatibility/2006" xmlns:o="urn:schemas-microsoft-com:office:office" xmlns:r="http://schemas.openxmlformats.org/officeDocument/2006/relationships" xmlns:m="http://schemas.openxmlformats.org/officeDocument/2006/math" xmlns:v="urn:schemas-microsoft-com:vml" xmlns:wp="http://schemas.openxmlformats.org/drawingml/2006/wordprocessingDrawing" xmlns:w10="urn:schemas-microsoft-com:office:word" xmlns:w="http://schemas.openxmlformats.org/wordprocessingml/2006/main" xmlns:wne="http://schemas.microsoft.com/office/word/2006/wordml">
-  <w:endnote w:type="separator" w:id="0">
+<w:endnotes xmlns:wpc="http://schemas.microsoft.com/office/word/2010/wordprocessingCanvas" xmlns:mc="http://schemas.openxmlformats.org/markup-compatibility/2006" xmlns:o="urn:schemas-microsoft-com:office:office" xmlns:r="http://schemas.openxmlformats.org/officeDocument/2006/relationships" xmlns:m="http://schemas.openxmlformats.org/officeDocument/2006/math" xmlns:v="urn:schemas-microsoft-com:vml" xmlns:wp14="http://schemas.microsoft.com/office/word/2010/wordprocessingDrawing" xmlns:wp="http://schemas.openxmlformats.org/drawingml/2006/wordprocessingDrawing" xmlns:w10="urn:schemas-microsoft-com:office:word" xmlns:w="http://schemas.openxmlformats.org/wordprocessingml/2006/main" xmlns:w14="http://schemas.microsoft.com/office/word/2010/wordml" xmlns:wpg="http://schemas.microsoft.com/office/word/2010/wordprocessingGroup" xmlns:wpi="http://schemas.microsoft.com/office/word/2010/wordprocessingInk" xmlns:wne="http://schemas.microsoft.com/office/word/2006/wordml" xmlns:wps="http://schemas.microsoft.com/office/word/2010/wordprocessingShape" mc:Ignorable="w14 wp14">
+  <w:endnote w:type="separator" w:id="-1">
     <w:p>
       <w:r>
         <w:separator/>
       </w:r>
     </w:p>
   </w:endnote>
-  <w:endnote w:type="continuationSeparator" w:id="1">
+  <w:endnote w:type="continuationSeparator" w:id="0">
     <w:p>
       <w:r>
         <w:continuationSeparator/>
@@ -1504,7 +3189,7 @@
 </file>
 
 <file path=word/footer1.xml><?xml version="1.0" encoding="utf-8"?>
-<w:ftr xmlns:ve="http://schemas.openxmlformats.org/markup-compatibility/2006" xmlns:o="urn:schemas-microsoft-com:office:office" xmlns:r="http://schemas.openxmlformats.org/officeDocument/2006/relationships" xmlns:m="http://schemas.openxmlformats.org/officeDocument/2006/math" xmlns:v="urn:schemas-microsoft-com:vml" xmlns:wp="http://schemas.openxmlformats.org/drawingml/2006/wordprocessingDrawing" xmlns:w10="urn:schemas-microsoft-com:office:word" xmlns:w="http://schemas.openxmlformats.org/wordprocessingml/2006/main" xmlns:wne="http://schemas.microsoft.com/office/word/2006/wordml">
+<w:ftr xmlns:wpc="http://schemas.microsoft.com/office/word/2010/wordprocessingCanvas" xmlns:mc="http://schemas.openxmlformats.org/markup-compatibility/2006" xmlns:o="urn:schemas-microsoft-com:office:office" xmlns:r="http://schemas.openxmlformats.org/officeDocument/2006/relationships" xmlns:m="http://schemas.openxmlformats.org/officeDocument/2006/math" xmlns:v="urn:schemas-microsoft-com:vml" xmlns:wp14="http://schemas.microsoft.com/office/word/2010/wordprocessingDrawing" xmlns:wp="http://schemas.openxmlformats.org/drawingml/2006/wordprocessingDrawing" xmlns:w10="urn:schemas-microsoft-com:office:word" xmlns:w="http://schemas.openxmlformats.org/wordprocessingml/2006/main" xmlns:w14="http://schemas.microsoft.com/office/word/2010/wordml" xmlns:wpg="http://schemas.microsoft.com/office/word/2010/wordprocessingGroup" xmlns:wpi="http://schemas.microsoft.com/office/word/2010/wordprocessingInk" xmlns:wne="http://schemas.microsoft.com/office/word/2006/wordml" xmlns:wps="http://schemas.microsoft.com/office/word/2010/wordprocessingShape" mc:Ignorable="w14 wp14">
   <w:p>
     <w:pPr>
       <w:pStyle w:val="Footer"/>
@@ -1520,15 +3205,15 @@
 </file>
 
 <file path=word/footnotes.xml><?xml version="1.0" encoding="utf-8"?>
-<w:footnotes xmlns:ve="http://schemas.openxmlformats.org/markup-compatibility/2006" xmlns:o="urn:schemas-microsoft-com:office:office" xmlns:r="http://schemas.openxmlformats.org/officeDocument/2006/relationships" xmlns:m="http://schemas.openxmlformats.org/officeDocument/2006/math" xmlns:v="urn:schemas-microsoft-com:vml" xmlns:wp="http://schemas.openxmlformats.org/drawingml/2006/wordprocessingDrawing" xmlns:w10="urn:schemas-microsoft-com:office:word" xmlns:w="http://schemas.openxmlformats.org/wordprocessingml/2006/main" xmlns:wne="http://schemas.microsoft.com/office/word/2006/wordml">
-  <w:footnote w:type="separator" w:id="0">
+<w:footnotes xmlns:wpc="http://schemas.microsoft.com/office/word/2010/wordprocessingCanvas" xmlns:mc="http://schemas.openxmlformats.org/markup-compatibility/2006" xmlns:o="urn:schemas-microsoft-com:office:office" xmlns:r="http://schemas.openxmlformats.org/officeDocument/2006/relationships" xmlns:m="http://schemas.openxmlformats.org/officeDocument/2006/math" xmlns:v="urn:schemas-microsoft-com:vml" xmlns:wp14="http://schemas.microsoft.com/office/word/2010/wordprocessingDrawing" xmlns:wp="http://schemas.openxmlformats.org/drawingml/2006/wordprocessingDrawing" xmlns:w10="urn:schemas-microsoft-com:office:word" xmlns:w="http://schemas.openxmlformats.org/wordprocessingml/2006/main" xmlns:w14="http://schemas.microsoft.com/office/word/2010/wordml" xmlns:wpg="http://schemas.microsoft.com/office/word/2010/wordprocessingGroup" xmlns:wpi="http://schemas.microsoft.com/office/word/2010/wordprocessingInk" xmlns:wne="http://schemas.microsoft.com/office/word/2006/wordml" xmlns:wps="http://schemas.microsoft.com/office/word/2010/wordprocessingShape" mc:Ignorable="w14 wp14">
+  <w:footnote w:type="separator" w:id="-1">
     <w:p>
       <w:r>
         <w:separator/>
       </w:r>
     </w:p>
   </w:footnote>
-  <w:footnote w:type="continuationSeparator" w:id="1">
+  <w:footnote w:type="continuationSeparator" w:id="0">
     <w:p>
       <w:r>
         <w:continuationSeparator/>
@@ -1539,7 +3224,7 @@
 </file>
 
 <file path=word/header1.xml><?xml version="1.0" encoding="utf-8"?>
-<w:hdr xmlns:ve="http://schemas.openxmlformats.org/markup-compatibility/2006" xmlns:o="urn:schemas-microsoft-com:office:office" xmlns:r="http://schemas.openxmlformats.org/officeDocument/2006/relationships" xmlns:m="http://schemas.openxmlformats.org/officeDocument/2006/math" xmlns:v="urn:schemas-microsoft-com:vml" xmlns:wp="http://schemas.openxmlformats.org/drawingml/2006/wordprocessingDrawing" xmlns:w10="urn:schemas-microsoft-com:office:word" xmlns:w="http://schemas.openxmlformats.org/wordprocessingml/2006/main" xmlns:wne="http://schemas.microsoft.com/office/word/2006/wordml">
+<w:hdr xmlns:wpc="http://schemas.microsoft.com/office/word/2010/wordprocessingCanvas" xmlns:mc="http://schemas.openxmlformats.org/markup-compatibility/2006" xmlns:o="urn:schemas-microsoft-com:office:office" xmlns:r="http://schemas.openxmlformats.org/officeDocument/2006/relationships" xmlns:m="http://schemas.openxmlformats.org/officeDocument/2006/math" xmlns:v="urn:schemas-microsoft-com:vml" xmlns:wp14="http://schemas.microsoft.com/office/word/2010/wordprocessingDrawing" xmlns:wp="http://schemas.openxmlformats.org/drawingml/2006/wordprocessingDrawing" xmlns:w10="urn:schemas-microsoft-com:office:word" xmlns:w="http://schemas.openxmlformats.org/wordprocessingml/2006/main" xmlns:w14="http://schemas.microsoft.com/office/word/2010/wordml" xmlns:wpg="http://schemas.microsoft.com/office/word/2010/wordprocessingGroup" xmlns:wpi="http://schemas.microsoft.com/office/word/2010/wordprocessingInk" xmlns:wne="http://schemas.microsoft.com/office/word/2006/wordml" xmlns:wps="http://schemas.microsoft.com/office/word/2010/wordprocessingShape" mc:Ignorable="w14 wp14">
   <w:p>
     <w:pPr>
       <w:pStyle w:val="Header"/>
@@ -1554,7 +3239,7 @@
 </file>
 
 <file path=word/styles.xml><?xml version="1.0" encoding="utf-8"?>
-<w:styles xmlns:r="http://schemas.openxmlformats.org/officeDocument/2006/relationships" xmlns:w="http://schemas.openxmlformats.org/wordprocessingml/2006/main">
+<w:styles xmlns:mc="http://schemas.openxmlformats.org/markup-compatibility/2006" xmlns:r="http://schemas.openxmlformats.org/officeDocument/2006/relationships" xmlns:w="http://schemas.openxmlformats.org/wordprocessingml/2006/main" xmlns:w14="http://schemas.microsoft.com/office/word/2010/wordml" mc:Ignorable="w14">
   <w:docDefaults>
     <w:rPrDefault>
       <w:rPr>
@@ -1714,7 +3399,9 @@
   </w:style>
   <w:style w:type="character" w:default="1" w:styleId="DefaultParagraphFont">
     <w:name w:val="Default Paragraph Font"/>
+    <w:uiPriority w:val="1"/>
     <w:semiHidden/>
+    <w:unhideWhenUsed/>
   </w:style>
   <w:style w:type="table" w:default="1" w:styleId="TableNormal">
     <w:name w:val="Normal Table"/>
@@ -1758,6 +3445,196 @@
         <w:tab w:val="right" w:pos="8640"/>
       </w:tabs>
     </w:pPr>
+  </w:style>
+</w:styles>
+</file>
+
+<file path=word/stylesWithEffects.xml><?xml version="1.0" encoding="utf-8"?>
+<w:styles xmlns:wpc="http://schemas.microsoft.com/office/word/2010/wordprocessingCanvas" xmlns:mc="http://schemas.openxmlformats.org/markup-compatibility/2006" xmlns:o="urn:schemas-microsoft-com:office:office" xmlns:r="http://schemas.openxmlformats.org/officeDocument/2006/relationships" xmlns:m="http://schemas.openxmlformats.org/officeDocument/2006/math" xmlns:v="urn:schemas-microsoft-com:vml" xmlns:wp14="http://schemas.microsoft.com/office/word/2010/wordprocessingDrawing" xmlns:wp="http://schemas.openxmlformats.org/drawingml/2006/wordprocessingDrawing" xmlns:w10="urn:schemas-microsoft-com:office:word" xmlns:w="http://schemas.openxmlformats.org/wordprocessingml/2006/main" xmlns:w14="http://schemas.microsoft.com/office/word/2010/wordml" xmlns:wpg="http://schemas.microsoft.com/office/word/2010/wordprocessingGroup" xmlns:wpi="http://schemas.microsoft.com/office/word/2010/wordprocessingInk" xmlns:wne="http://schemas.microsoft.com/office/word/2006/wordml" xmlns:wps="http://schemas.microsoft.com/office/word/2010/wordprocessingShape" mc:Ignorable="w14 wp14">
+  <w:docDefaults>
+    <w:rPrDefault>
+      <w:rPr>
+        <w:rFonts w:asciiTheme="minorHAnsi" w:eastAsiaTheme="minorEastAsia" w:hAnsiTheme="minorHAnsi" w:cstheme="minorBidi"/>
+        <w:sz w:val="22"/>
+        <w:szCs w:val="22"/>
+        <w:lang w:val="en-US" w:eastAsia="en-US" w:bidi="ar-SA"/>
+      </w:rPr>
+    </w:rPrDefault>
+    <w:pPrDefault>
+      <w:pPr>
+        <w:spacing w:after="200" w:line="276" w:lineRule="auto"/>
+      </w:pPr>
+    </w:pPrDefault>
+  </w:docDefaults>
+  <w:latentStyles w:defLockedState="0" w:defUIPriority="99" w:defSemiHidden="1" w:defUnhideWhenUsed="1" w:defQFormat="0" w:count="267">
+    <w:lsdException w:name="Normal" w:semiHidden="0" w:uiPriority="0" w:unhideWhenUsed="0" w:qFormat="1"/>
+    <w:lsdException w:name="heading 1" w:semiHidden="0" w:uiPriority="9" w:unhideWhenUsed="0" w:qFormat="1"/>
+    <w:lsdException w:name="heading 2" w:uiPriority="9" w:qFormat="1"/>
+    <w:lsdException w:name="heading 3" w:uiPriority="9" w:qFormat="1"/>
+    <w:lsdException w:name="heading 4" w:uiPriority="9" w:qFormat="1"/>
+    <w:lsdException w:name="heading 5" w:uiPriority="9" w:qFormat="1"/>
+    <w:lsdException w:name="heading 6" w:uiPriority="9" w:qFormat="1"/>
+    <w:lsdException w:name="heading 7" w:uiPriority="9" w:qFormat="1"/>
+    <w:lsdException w:name="heading 8" w:uiPriority="9" w:qFormat="1"/>
+    <w:lsdException w:name="heading 9" w:uiPriority="9" w:qFormat="1"/>
+    <w:lsdException w:name="toc 1" w:uiPriority="39"/>
+    <w:lsdException w:name="toc 2" w:uiPriority="39"/>
+    <w:lsdException w:name="toc 3" w:uiPriority="39"/>
+    <w:lsdException w:name="toc 4" w:uiPriority="39"/>
+    <w:lsdException w:name="toc 5" w:uiPriority="39"/>
+    <w:lsdException w:name="toc 6" w:uiPriority="39"/>
+    <w:lsdException w:name="toc 7" w:uiPriority="39"/>
+    <w:lsdException w:name="toc 8" w:uiPriority="39"/>
+    <w:lsdException w:name="toc 9" w:uiPriority="39"/>
+    <w:lsdException w:name="caption" w:uiPriority="35" w:qFormat="1"/>
+    <w:lsdException w:name="Title" w:semiHidden="0" w:uiPriority="10" w:unhideWhenUsed="0" w:qFormat="1"/>
+    <w:lsdException w:name="Default Paragraph Font" w:uiPriority="1"/>
+    <w:lsdException w:name="Subtitle" w:semiHidden="0" w:uiPriority="11" w:unhideWhenUsed="0" w:qFormat="1"/>
+    <w:lsdException w:name="Strong" w:semiHidden="0" w:uiPriority="22" w:unhideWhenUsed="0" w:qFormat="1"/>
+    <w:lsdException w:name="Emphasis" w:semiHidden="0" w:uiPriority="20" w:unhideWhenUsed="0" w:qFormat="1"/>
+    <w:lsdException w:name="Table Grid" w:semiHidden="0" w:uiPriority="59" w:unhideWhenUsed="0"/>
+    <w:lsdException w:name="Placeholder Text" w:unhideWhenUsed="0"/>
+    <w:lsdException w:name="No Spacing" w:semiHidden="0" w:uiPriority="1" w:unhideWhenUsed="0" w:qFormat="1"/>
+    <w:lsdException w:name="Light Shading" w:semiHidden="0" w:uiPriority="60" w:unhideWhenUsed="0"/>
+    <w:lsdException w:name="Light List" w:semiHidden="0" w:uiPriority="61" w:unhideWhenUsed="0"/>
+    <w:lsdException w:name="Light Grid" w:semiHidden="0" w:uiPriority="62" w:unhideWhenUsed="0"/>
+    <w:lsdException w:name="Medium Shading 1" w:semiHidden="0" w:uiPriority="63" w:unhideWhenUsed="0"/>
+    <w:lsdException w:name="Medium Shading 2" w:semiHidden="0" w:uiPriority="64" w:unhideWhenUsed="0"/>
+    <w:lsdException w:name="Medium List 1" w:semiHidden="0" w:uiPriority="65" w:unhideWhenUsed="0"/>
+    <w:lsdException w:name="Medium List 2" w:semiHidden="0" w:uiPriority="66" w:unhideWhenUsed="0"/>
+    <w:lsdException w:name="Medium Grid 1" w:semiHidden="0" w:uiPriority="67" w:unhideWhenUsed="0"/>
+    <w:lsdException w:name="Medium Grid 2" w:semiHidden="0" w:uiPriority="68" w:unhideWhenUsed="0"/>
+    <w:lsdException w:name="Medium Grid 3" w:semiHidden="0" w:uiPriority="69" w:unhideWhenUsed="0"/>
+    <w:lsdException w:name="Dark List" w:semiHidden="0" w:uiPriority="70" w:unhideWhenUsed="0"/>
+    <w:lsdException w:name="Colorful Shading" w:semiHidden="0" w:uiPriority="71" w:unhideWhenUsed="0"/>
+    <w:lsdException w:name="Colorful List" w:semiHidden="0" w:uiPriority="72" w:unhideWhenUsed="0"/>
+    <w:lsdException w:name="Colorful Grid" w:semiHidden="0" w:uiPriority="73" w:unhideWhenUsed="0"/>
+    <w:lsdException w:name="Light Shading Accent 1" w:semiHidden="0" w:uiPriority="60" w:unhideWhenUsed="0"/>
+    <w:lsdException w:name="Light List Accent 1" w:semiHidden="0" w:uiPriority="61" w:unhideWhenUsed="0"/>
+    <w:lsdException w:name="Light Grid Accent 1" w:semiHidden="0" w:uiPriority="62" w:unhideWhenUsed="0"/>
+    <w:lsdException w:name="Medium Shading 1 Accent 1" w:semiHidden="0" w:uiPriority="63" w:unhideWhenUsed="0"/>
+    <w:lsdException w:name="Medium Shading 2 Accent 1" w:semiHidden="0" w:uiPriority="64" w:unhideWhenUsed="0"/>
+    <w:lsdException w:name="Medium List 1 Accent 1" w:semiHidden="0" w:uiPriority="65" w:unhideWhenUsed="0"/>
+    <w:lsdException w:name="Revision" w:unhideWhenUsed="0"/>
+    <w:lsdException w:name="List Paragraph" w:semiHidden="0" w:uiPriority="34" w:unhideWhenUsed="0" w:qFormat="1"/>
+    <w:lsdException w:name="Quote" w:semiHidden="0" w:uiPriority="29" w:unhideWhenUsed="0" w:qFormat="1"/>
+    <w:lsdException w:name="Intense Quote" w:semiHidden="0" w:uiPriority="30" w:unhideWhenUsed="0" w:qFormat="1"/>
+    <w:lsdException w:name="Medium List 2 Accent 1" w:semiHidden="0" w:uiPriority="66" w:unhideWhenUsed="0"/>
+    <w:lsdException w:name="Medium Grid 1 Accent 1" w:semiHidden="0" w:uiPriority="67" w:unhideWhenUsed="0"/>
+    <w:lsdException w:name="Medium Grid 2 Accent 1" w:semiHidden="0" w:uiPriority="68" w:unhideWhenUsed="0"/>
+    <w:lsdException w:name="Medium Grid 3 Accent 1" w:semiHidden="0" w:uiPriority="69" w:unhideWhenUsed="0"/>
+    <w:lsdException w:name="Dark List Accent 1" w:semiHidden="0" w:uiPriority="70" w:unhideWhenUsed="0"/>
+    <w:lsdException w:name="Colorful Shading Accent 1" w:semiHidden="0" w:uiPriority="71" w:unhideWhenUsed="0"/>
+    <w:lsdException w:name="Colorful List Accent 1" w:semiHidden="0" w:uiPriority="72" w:unhideWhenUsed="0"/>
+    <w:lsdException w:name="Colorful Grid Accent 1" w:semiHidden="0" w:uiPriority="73" w:unhideWhenUsed="0"/>
+    <w:lsdException w:name="Light Shading Accent 2" w:semiHidden="0" w:uiPriority="60" w:unhideWhenUsed="0"/>
+    <w:lsdException w:name="Light List Accent 2" w:semiHidden="0" w:uiPriority="61" w:unhideWhenUsed="0"/>
+    <w:lsdException w:name="Light Grid Accent 2" w:semiHidden="0" w:uiPriority="62" w:unhideWhenUsed="0"/>
+    <w:lsdException w:name="Medium Shading 1 Accent 2" w:semiHidden="0" w:uiPriority="63" w:unhideWhenUsed="0"/>
+    <w:lsdException w:name="Medium Shading 2 Accent 2" w:semiHidden="0" w:uiPriority="64" w:unhideWhenUsed="0"/>
+    <w:lsdException w:name="Medium List 1 Accent 2" w:semiHidden="0" w:uiPriority="65" w:unhideWhenUsed="0"/>
+    <w:lsdException w:name="Medium List 2 Accent 2" w:semiHidden="0" w:uiPriority="66" w:unhideWhenUsed="0"/>
+    <w:lsdException w:name="Medium Grid 1 Accent 2" w:semiHidden="0" w:uiPriority="67" w:unhideWhenUsed="0"/>
+    <w:lsdException w:name="Medium Grid 2 Accent 2" w:semiHidden="0" w:uiPriority="68" w:unhideWhenUsed="0"/>
+    <w:lsdException w:name="Medium Grid 3 Accent 2" w:semiHidden="0" w:uiPriority="69" w:unhideWhenUsed="0"/>
+    <w:lsdException w:name="Dark List Accent 2" w:semiHidden="0" w:uiPriority="70" w:unhideWhenUsed="0"/>
+    <w:lsdException w:name="Colorful Shading Accent 2" w:semiHidden="0" w:uiPriority="71" w:unhideWhenUsed="0"/>
+    <w:lsdException w:name="Colorful List Accent 2" w:semiHidden="0" w:uiPriority="72" w:unhideWhenUsed="0"/>
+    <w:lsdException w:name="Colorful Grid Accent 2" w:semiHidden="0" w:uiPriority="73" w:unhideWhenUsed="0"/>
+    <w:lsdException w:name="Light Shading Accent 3" w:semiHidden="0" w:uiPriority="60" w:unhideWhenUsed="0"/>
+    <w:lsdException w:name="Light List Accent 3" w:semiHidden="0" w:uiPriority="61" w:unhideWhenUsed="0"/>
+    <w:lsdException w:name="Light Grid Accent 3" w:semiHidden="0" w:uiPriority="62" w:unhideWhenUsed="0"/>
+    <w:lsdException w:name="Medium Shading 1 Accent 3" w:semiHidden="0" w:uiPriority="63" w:unhideWhenUsed="0"/>
+    <w:lsdException w:name="Medium Shading 2 Accent 3" w:semiHidden="0" w:uiPriority="64" w:unhideWhenUsed="0"/>
+    <w:lsdException w:name="Medium List 1 Accent 3" w:semiHidden="0" w:uiPriority="65" w:unhideWhenUsed="0"/>
+    <w:lsdException w:name="Medium List 2 Accent 3" w:semiHidden="0" w:uiPriority="66" w:unhideWhenUsed="0"/>
+    <w:lsdException w:name="Medium Grid 1 Accent 3" w:semiHidden="0" w:uiPriority="67" w:unhideWhenUsed="0"/>
+    <w:lsdException w:name="Medium Grid 2 Accent 3" w:semiHidden="0" w:uiPriority="68" w:unhideWhenUsed="0"/>
+    <w:lsdException w:name="Medium Grid 3 Accent 3" w:semiHidden="0" w:uiPriority="69" w:unhideWhenUsed="0"/>
+    <w:lsdException w:name="Dark List Accent 3" w:semiHidden="0" w:uiPriority="70" w:unhideWhenUsed="0"/>
+    <w:lsdException w:name="Colorful Shading Accent 3" w:semiHidden="0" w:uiPriority="71" w:unhideWhenUsed="0"/>
+    <w:lsdException w:name="Colorful List Accent 3" w:semiHidden="0" w:uiPriority="72" w:unhideWhenUsed="0"/>
+    <w:lsdException w:name="Colorful Grid Accent 3" w:semiHidden="0" w:uiPriority="73" w:unhideWhenUsed="0"/>
+    <w:lsdException w:name="Light Shading Accent 4" w:semiHidden="0" w:uiPriority="60" w:unhideWhenUsed="0"/>
+    <w:lsdException w:name="Light List Accent 4" w:semiHidden="0" w:uiPriority="61" w:unhideWhenUsed="0"/>
+    <w:lsdException w:name="Light Grid Accent 4" w:semiHidden="0" w:uiPriority="62" w:unhideWhenUsed="0"/>
+    <w:lsdException w:name="Medium Shading 1 Accent 4" w:semiHidden="0" w:uiPriority="63" w:unhideWhenUsed="0"/>
+    <w:lsdException w:name="Medium Shading 2 Accent 4" w:semiHidden="0" w:uiPriority="64" w:unhideWhenUsed="0"/>
+    <w:lsdException w:name="Medium List 1 Accent 4" w:semiHidden="0" w:uiPriority="65" w:unhideWhenUsed="0"/>
+    <w:lsdException w:name="Medium List 2 Accent 4" w:semiHidden="0" w:uiPriority="66" w:unhideWhenUsed="0"/>
+    <w:lsdException w:name="Medium Grid 1 Accent 4" w:semiHidden="0" w:uiPriority="67" w:unhideWhenUsed="0"/>
+    <w:lsdException w:name="Medium Grid 2 Accent 4" w:semiHidden="0" w:uiPriority="68" w:unhideWhenUsed="0"/>
+    <w:lsdException w:name="Medium Grid 3 Accent 4" w:semiHidden="0" w:uiPriority="69" w:unhideWhenUsed="0"/>
+    <w:lsdException w:name="Dark List Accent 4" w:semiHidden="0" w:uiPriority="70" w:unhideWhenUsed="0"/>
+    <w:lsdException w:name="Colorful Shading Accent 4" w:semiHidden="0" w:uiPriority="71" w:unhideWhenUsed="0"/>
+    <w:lsdException w:name="Colorful List Accent 4" w:semiHidden="0" w:uiPriority="72" w:unhideWhenUsed="0"/>
+    <w:lsdException w:name="Colorful Grid Accent 4" w:semiHidden="0" w:uiPriority="73" w:unhideWhenUsed="0"/>
+    <w:lsdException w:name="Light Shading Accent 5" w:semiHidden="0" w:uiPriority="60" w:unhideWhenUsed="0"/>
+    <w:lsdException w:name="Light List Accent 5" w:semiHidden="0" w:uiPriority="61" w:unhideWhenUsed="0"/>
+    <w:lsdException w:name="Light Grid Accent 5" w:semiHidden="0" w:uiPriority="62" w:unhideWhenUsed="0"/>
+    <w:lsdException w:name="Medium Shading 1 Accent 5" w:semiHidden="0" w:uiPriority="63" w:unhideWhenUsed="0"/>
+    <w:lsdException w:name="Medium Shading 2 Accent 5" w:semiHidden="0" w:uiPriority="64" w:unhideWhenUsed="0"/>
+    <w:lsdException w:name="Medium List 1 Accent 5" w:semiHidden="0" w:uiPriority="65" w:unhideWhenUsed="0"/>
+    <w:lsdException w:name="Medium List 2 Accent 5" w:semiHidden="0" w:uiPriority="66" w:unhideWhenUsed="0"/>
+    <w:lsdException w:name="Medium Grid 1 Accent 5" w:semiHidden="0" w:uiPriority="67" w:unhideWhenUsed="0"/>
+    <w:lsdException w:name="Medium Grid 2 Accent 5" w:semiHidden="0" w:uiPriority="68" w:unhideWhenUsed="0"/>
+    <w:lsdException w:name="Medium Grid 3 Accent 5" w:semiHidden="0" w:uiPriority="69" w:unhideWhenUsed="0"/>
+    <w:lsdException w:name="Dark List Accent 5" w:semiHidden="0" w:uiPriority="70" w:unhideWhenUsed="0"/>
+    <w:lsdException w:name="Colorful Shading Accent 5" w:semiHidden="0" w:uiPriority="71" w:unhideWhenUsed="0"/>
+    <w:lsdException w:name="Colorful List Accent 5" w:semiHidden="0" w:uiPriority="72" w:unhideWhenUsed="0"/>
+    <w:lsdException w:name="Colorful Grid Accent 5" w:semiHidden="0" w:uiPriority="73" w:unhideWhenUsed="0"/>
+    <w:lsdException w:name="Light Shading Accent 6" w:semiHidden="0" w:uiPriority="60" w:unhideWhenUsed="0"/>
+    <w:lsdException w:name="Light List Accent 6" w:semiHidden="0" w:uiPriority="61" w:unhideWhenUsed="0"/>
+    <w:lsdException w:name="Light Grid Accent 6" w:semiHidden="0" w:uiPriority="62" w:unhideWhenUsed="0"/>
+    <w:lsdException w:name="Medium Shading 1 Accent 6" w:semiHidden="0" w:uiPriority="63" w:unhideWhenUsed="0"/>
+    <w:lsdException w:name="Medium Shading 2 Accent 6" w:semiHidden="0" w:uiPriority="64" w:unhideWhenUsed="0"/>
+    <w:lsdException w:name="Medium List 1 Accent 6" w:semiHidden="0" w:uiPriority="65" w:unhideWhenUsed="0"/>
+    <w:lsdException w:name="Medium List 2 Accent 6" w:semiHidden="0" w:uiPriority="66" w:unhideWhenUsed="0"/>
+    <w:lsdException w:name="Medium Grid 1 Accent 6" w:semiHidden="0" w:uiPriority="67" w:unhideWhenUsed="0"/>
+    <w:lsdException w:name="Medium Grid 2 Accent 6" w:semiHidden="0" w:uiPriority="68" w:unhideWhenUsed="0"/>
+    <w:lsdException w:name="Medium Grid 3 Accent 6" w:semiHidden="0" w:uiPriority="69" w:unhideWhenUsed="0"/>
+    <w:lsdException w:name="Dark List Accent 6" w:semiHidden="0" w:uiPriority="70" w:unhideWhenUsed="0"/>
+    <w:lsdException w:name="Colorful Shading Accent 6" w:semiHidden="0" w:uiPriority="71" w:unhideWhenUsed="0"/>
+    <w:lsdException w:name="Colorful List Accent 6" w:semiHidden="0" w:uiPriority="72" w:unhideWhenUsed="0"/>
+    <w:lsdException w:name="Colorful Grid Accent 6" w:semiHidden="0" w:uiPriority="73" w:unhideWhenUsed="0"/>
+    <w:lsdException w:name="Subtle Emphasis" w:semiHidden="0" w:uiPriority="19" w:unhideWhenUsed="0" w:qFormat="1"/>
+    <w:lsdException w:name="Intense Emphasis" w:semiHidden="0" w:uiPriority="21" w:unhideWhenUsed="0" w:qFormat="1"/>
+    <w:lsdException w:name="Subtle Reference" w:semiHidden="0" w:uiPriority="31" w:unhideWhenUsed="0" w:qFormat="1"/>
+    <w:lsdException w:name="Intense Reference" w:semiHidden="0" w:uiPriority="32" w:unhideWhenUsed="0" w:qFormat="1"/>
+    <w:lsdException w:name="Book Title" w:semiHidden="0" w:uiPriority="33" w:unhideWhenUsed="0" w:qFormat="1"/>
+    <w:lsdException w:name="Bibliography" w:uiPriority="37"/>
+    <w:lsdException w:name="TOC Heading" w:uiPriority="39" w:qFormat="1"/>
+  </w:latentStyles>
+  <w:style w:type="paragraph" w:default="1" w:styleId="Normal">
+    <w:name w:val="Normal"/>
+    <w:qFormat/>
+  </w:style>
+  <w:style w:type="character" w:default="1" w:styleId="DefaultParagraphFont">
+    <w:name w:val="Default Paragraph Font"/>
+    <w:uiPriority w:val="1"/>
+    <w:semiHidden/>
+    <w:unhideWhenUsed/>
+  </w:style>
+  <w:style w:type="table" w:default="1" w:styleId="TableNormal">
+    <w:name w:val="Normal Table"/>
+    <w:uiPriority w:val="99"/>
+    <w:semiHidden/>
+    <w:unhideWhenUsed/>
+    <w:tblPr>
+      <w:tblInd w:w="0" w:type="dxa"/>
+      <w:tblCellMar>
+        <w:top w:w="0" w:type="dxa"/>
+        <w:left w:w="108" w:type="dxa"/>
+        <w:bottom w:w="0" w:type="dxa"/>
+        <w:right w:w="108" w:type="dxa"/>
+      </w:tblCellMar>
+    </w:tblPr>
+  </w:style>
+  <w:style w:type="numbering" w:default="1" w:styleId="NoList">
+    <w:name w:val="No List"/>
+    <w:uiPriority w:val="99"/>
+    <w:semiHidden/>
+    <w:unhideWhenUsed/>
   </w:style>
 </w:styles>
 </file>

</xml_diff>

<commit_message>
perbaiki dokumen lampiran-lampiran rks
</commit_message>
<xml_diff>
--- a/templates/PL-B-Daftar_Isi.docx
+++ b/templates/PL-B-Daftar_Isi.docx
@@ -1,6 +1,6 @@
 
 <file path=word/document.xml><?xml version="1.0" encoding="utf-8"?>
-<w:document xmlns:wpc="http://schemas.microsoft.com/office/word/2010/wordprocessingCanvas" xmlns:mc="http://schemas.openxmlformats.org/markup-compatibility/2006" xmlns:o="urn:schemas-microsoft-com:office:office" xmlns:r="http://schemas.openxmlformats.org/officeDocument/2006/relationships" xmlns:m="http://schemas.openxmlformats.org/officeDocument/2006/math" xmlns:v="urn:schemas-microsoft-com:vml" xmlns:wp14="http://schemas.microsoft.com/office/word/2010/wordprocessingDrawing" xmlns:wp="http://schemas.openxmlformats.org/drawingml/2006/wordprocessingDrawing" xmlns:w10="urn:schemas-microsoft-com:office:word" xmlns:w="http://schemas.openxmlformats.org/wordprocessingml/2006/main" xmlns:w14="http://schemas.microsoft.com/office/word/2010/wordml" xmlns:wpg="http://schemas.microsoft.com/office/word/2010/wordprocessingGroup" xmlns:wpi="http://schemas.microsoft.com/office/word/2010/wordprocessingInk" xmlns:wne="http://schemas.microsoft.com/office/word/2006/wordml" xmlns:wps="http://schemas.microsoft.com/office/word/2010/wordprocessingShape" mc:Ignorable="w14 wp14">
+<w:document xmlns:ve="http://schemas.openxmlformats.org/markup-compatibility/2006" xmlns:o="urn:schemas-microsoft-com:office:office" xmlns:r="http://schemas.openxmlformats.org/officeDocument/2006/relationships" xmlns:m="http://schemas.openxmlformats.org/officeDocument/2006/math" xmlns:v="urn:schemas-microsoft-com:vml" xmlns:wp="http://schemas.openxmlformats.org/drawingml/2006/wordprocessingDrawing" xmlns:w10="urn:schemas-microsoft-com:office:word" xmlns:w="http://schemas.openxmlformats.org/wordprocessingml/2006/main" xmlns:wne="http://schemas.microsoft.com/office/word/2006/wordml">
   <w:body>
     <w:p/>
     <w:p>
@@ -19,7 +19,7 @@
       <w:tblPr>
         <w:tblW w:w="0" w:type="auto"/>
         <w:tblLayout w:type="fixed"/>
-        <w:tblLook w:val="0000" w:firstRow="0" w:lastRow="0" w:firstColumn="0" w:lastColumn="0" w:noHBand="0" w:noVBand="0"/>
+        <w:tblLook w:val="0000"/>
       </w:tblPr>
       <w:tblGrid>
         <w:gridCol w:w="1548"/>
@@ -47,7 +47,6 @@
             <w:pPr>
               <w:jc w:val="center"/>
             </w:pPr>
-            <w:proofErr w:type="spellStart"/>
             <w:r>
               <w:rPr>
                 <w:b/>
@@ -55,7 +54,6 @@
               </w:rPr>
               <w:t>Halaman</w:t>
             </w:r>
-            <w:proofErr w:type="spellEnd"/>
           </w:p>
         </w:tc>
       </w:tr>
@@ -245,18 +243,279 @@
               <w:rPr>
                 <w:sz w:val="22"/>
               </w:rPr>
-              <w:t xml:space="preserve">BAB V      </w:t>
-            </w:r>
-            <w:r>
-              <w:rPr>
-                <w:sz w:val="22"/>
-                <w:lang w:val="id-ID"/>
-              </w:rPr>
-              <w:t xml:space="preserve"> </w:t>
-            </w:r>
-            <w:r>
-              <w:rPr>
-                <w:sz w:val="22"/>
+              <w:t>BAB V       :</w:t>
+            </w:r>
+          </w:p>
+          <w:p>
+            <w:pPr>
+              <w:rPr>
+                <w:sz w:val="22"/>
+                <w:lang w:val="id-ID"/>
+              </w:rPr>
+            </w:pPr>
+            <w:r>
+              <w:rPr>
+                <w:sz w:val="22"/>
+              </w:rPr>
+              <w:t>BAB VI</w:t>
+            </w:r>
+            <w:r>
+              <w:rPr>
+                <w:sz w:val="22"/>
+                <w:lang w:val="id-ID"/>
+              </w:rPr>
+              <w:t xml:space="preserve">       :</w:t>
+            </w:r>
+          </w:p>
+          <w:p>
+            <w:pPr>
+              <w:rPr>
+                <w:sz w:val="22"/>
+              </w:rPr>
+            </w:pPr>
+            <w:r>
+              <w:rPr>
+                <w:sz w:val="22"/>
+              </w:rPr>
+              <w:t>BAB VII     :</w:t>
+            </w:r>
+          </w:p>
+          <w:p>
+            <w:pPr>
+              <w:rPr>
+                <w:sz w:val="22"/>
+                <w:lang w:val="id-ID"/>
+              </w:rPr>
+            </w:pPr>
+            <w:r>
+              <w:rPr>
+                <w:sz w:val="22"/>
+              </w:rPr>
+              <w:t>BAB VIII    :</w:t>
+            </w:r>
+          </w:p>
+          <w:p>
+            <w:pPr>
+              <w:rPr>
+                <w:sz w:val="22"/>
+                <w:lang w:val="id-ID"/>
+              </w:rPr>
+            </w:pPr>
+            <w:r>
+              <w:rPr>
+                <w:sz w:val="22"/>
+                <w:lang w:val="id-ID"/>
+              </w:rPr>
+              <w:t>BAB IX       :</w:t>
+            </w:r>
+          </w:p>
+          <w:p>
+            <w:pPr>
+              <w:rPr>
+                <w:sz w:val="22"/>
+                <w:lang w:val="id-ID"/>
+              </w:rPr>
+            </w:pPr>
+            <w:r>
+              <w:rPr>
+                <w:sz w:val="22"/>
+                <w:lang w:val="id-ID"/>
+              </w:rPr>
+              <w:t>BAB X       :</w:t>
+            </w:r>
+          </w:p>
+          <w:p>
+            <w:pPr>
+              <w:rPr>
+                <w:sz w:val="22"/>
+                <w:lang w:val="id-ID"/>
+              </w:rPr>
+            </w:pPr>
+            <w:r>
+              <w:rPr>
+                <w:sz w:val="22"/>
+                <w:lang w:val="id-ID"/>
+              </w:rPr>
+              <w:t>BAB X</w:t>
+            </w:r>
+            <w:r>
+              <w:rPr>
+                <w:sz w:val="22"/>
+              </w:rPr>
+              <w:t>I</w:t>
+            </w:r>
+            <w:r>
+              <w:rPr>
+                <w:sz w:val="22"/>
+                <w:lang w:val="id-ID"/>
+              </w:rPr>
+              <w:t xml:space="preserve">       :</w:t>
+            </w:r>
+          </w:p>
+          <w:p>
+            <w:pPr>
+              <w:rPr>
+                <w:sz w:val="22"/>
+                <w:lang w:val="id-ID"/>
+              </w:rPr>
+            </w:pPr>
+            <w:r>
+              <w:rPr>
+                <w:sz w:val="22"/>
+                <w:lang w:val="id-ID"/>
+              </w:rPr>
+              <w:t>BAB X</w:t>
+            </w:r>
+            <w:r>
+              <w:rPr>
+                <w:sz w:val="22"/>
+              </w:rPr>
+              <w:t>II</w:t>
+            </w:r>
+            <w:r>
+              <w:rPr>
+                <w:sz w:val="22"/>
+                <w:lang w:val="id-ID"/>
+              </w:rPr>
+              <w:t xml:space="preserve">      :</w:t>
+            </w:r>
+          </w:p>
+          <w:p>
+            <w:pPr>
+              <w:rPr>
+                <w:sz w:val="22"/>
+                <w:lang w:val="id-ID"/>
+              </w:rPr>
+            </w:pPr>
+            <w:r>
+              <w:rPr>
+                <w:sz w:val="22"/>
+                <w:lang w:val="id-ID"/>
+              </w:rPr>
+              <w:t>BAB X</w:t>
+            </w:r>
+            <w:r>
+              <w:rPr>
+                <w:sz w:val="22"/>
+              </w:rPr>
+              <w:t>III</w:t>
+            </w:r>
+            <w:r>
+              <w:rPr>
+                <w:sz w:val="22"/>
+                <w:lang w:val="id-ID"/>
+              </w:rPr>
+              <w:t xml:space="preserve">     :</w:t>
+            </w:r>
+          </w:p>
+          <w:p>
+            <w:pPr>
+              <w:rPr>
+                <w:sz w:val="22"/>
+                <w:lang w:val="id-ID"/>
+              </w:rPr>
+            </w:pPr>
+            <w:r>
+              <w:rPr>
+                <w:sz w:val="22"/>
+                <w:lang w:val="id-ID"/>
+              </w:rPr>
+              <w:t>BAB X</w:t>
+            </w:r>
+            <w:r>
+              <w:rPr>
+                <w:sz w:val="22"/>
+              </w:rPr>
+              <w:t xml:space="preserve">IV </w:t>
+            </w:r>
+            <w:r>
+              <w:rPr>
+                <w:sz w:val="22"/>
+                <w:lang w:val="id-ID"/>
+              </w:rPr>
+              <w:t xml:space="preserve">    :</w:t>
+            </w:r>
+          </w:p>
+          <w:p>
+            <w:pPr>
+              <w:rPr>
+                <w:sz w:val="22"/>
+                <w:lang w:val="id-ID"/>
+              </w:rPr>
+            </w:pPr>
+            <w:r>
+              <w:rPr>
+                <w:sz w:val="22"/>
+                <w:lang w:val="id-ID"/>
+              </w:rPr>
+              <w:t>BAB X</w:t>
+            </w:r>
+            <w:r>
+              <w:rPr>
+                <w:sz w:val="22"/>
+              </w:rPr>
+              <w:t>V</w:t>
+            </w:r>
+            <w:r>
+              <w:rPr>
+                <w:sz w:val="22"/>
+                <w:lang w:val="id-ID"/>
+              </w:rPr>
+              <w:t xml:space="preserve">      :</w:t>
+            </w:r>
+          </w:p>
+          <w:p>
+            <w:pPr>
+              <w:rPr>
+                <w:sz w:val="22"/>
+                <w:lang w:val="id-ID"/>
+              </w:rPr>
+            </w:pPr>
+            <w:r>
+              <w:rPr>
+                <w:sz w:val="22"/>
+                <w:lang w:val="id-ID"/>
+              </w:rPr>
+              <w:t>BAB X</w:t>
+            </w:r>
+            <w:r>
+              <w:rPr>
+                <w:sz w:val="22"/>
+              </w:rPr>
+              <w:t xml:space="preserve">VI </w:t>
+            </w:r>
+            <w:r>
+              <w:rPr>
+                <w:sz w:val="22"/>
+                <w:lang w:val="id-ID"/>
+              </w:rPr>
+              <w:t xml:space="preserve">    :</w:t>
+            </w:r>
+          </w:p>
+          <w:p>
+            <w:pPr>
+              <w:rPr>
+                <w:sz w:val="22"/>
+                <w:lang w:val="id-ID"/>
+              </w:rPr>
+            </w:pPr>
+            <w:r>
+              <w:rPr>
+                <w:sz w:val="22"/>
+                <w:lang w:val="id-ID"/>
+              </w:rPr>
+              <w:t>BAB X</w:t>
+            </w:r>
+            <w:r>
+              <w:rPr>
+                <w:sz w:val="22"/>
+              </w:rPr>
+              <w:t xml:space="preserve">VII   </w:t>
+            </w:r>
+            <w:r>
+              <w:rPr>
+                <w:sz w:val="22"/>
+                <w:lang w:val="id-ID"/>
               </w:rPr>
               <w:t xml:space="preserve"> :</w:t>
             </w:r>
@@ -271,441 +530,9 @@
             <w:r>
               <w:rPr>
                 <w:sz w:val="22"/>
-              </w:rPr>
-              <w:t>BAB VI</w:t>
-            </w:r>
-            <w:r>
-              <w:rPr>
-                <w:sz w:val="22"/>
-                <w:lang w:val="id-ID"/>
-              </w:rPr>
-              <w:t xml:space="preserve">       :</w:t>
-            </w:r>
-          </w:p>
-          <w:p>
-            <w:pPr>
-              <w:rPr>
-                <w:sz w:val="22"/>
-              </w:rPr>
-            </w:pPr>
-            <w:r>
-              <w:rPr>
-                <w:sz w:val="22"/>
-              </w:rPr>
-              <w:t xml:space="preserve">BAB VII    </w:t>
-            </w:r>
-            <w:r>
-              <w:rPr>
-                <w:sz w:val="22"/>
-                <w:lang w:val="id-ID"/>
-              </w:rPr>
-              <w:t xml:space="preserve"> </w:t>
-            </w:r>
-            <w:r>
-              <w:rPr>
-                <w:sz w:val="22"/>
-              </w:rPr>
-              <w:t xml:space="preserve"> :</w:t>
-            </w:r>
-          </w:p>
-          <w:p>
-            <w:pPr>
-              <w:rPr>
-                <w:sz w:val="22"/>
-                <w:lang w:val="id-ID"/>
-              </w:rPr>
-            </w:pPr>
-            <w:r>
-              <w:rPr>
-                <w:sz w:val="22"/>
-              </w:rPr>
-              <w:t xml:space="preserve">BAB VIII  </w:t>
-            </w:r>
-            <w:r>
-              <w:rPr>
-                <w:sz w:val="22"/>
-                <w:lang w:val="id-ID"/>
-              </w:rPr>
-              <w:t xml:space="preserve"> </w:t>
-            </w:r>
-            <w:r>
-              <w:rPr>
-                <w:sz w:val="22"/>
-              </w:rPr>
-              <w:t xml:space="preserve">  :</w:t>
-            </w:r>
-            <w:r>
-              <w:rPr>
-                <w:sz w:val="22"/>
-                <w:lang w:val="id-ID"/>
-              </w:rPr>
-              <w:t xml:space="preserve"> </w:t>
-            </w:r>
-          </w:p>
-          <w:p>
-            <w:pPr>
-              <w:rPr>
-                <w:sz w:val="22"/>
-                <w:lang w:val="id-ID"/>
-              </w:rPr>
-            </w:pPr>
-            <w:r>
-              <w:rPr>
-                <w:sz w:val="22"/>
-                <w:lang w:val="id-ID"/>
-              </w:rPr>
-              <w:t>BAB IX       :</w:t>
-            </w:r>
-            <w:r>
-              <w:rPr>
-                <w:sz w:val="22"/>
-                <w:lang w:val="id-ID"/>
-              </w:rPr>
-              <w:t xml:space="preserve"> </w:t>
-            </w:r>
-          </w:p>
-          <w:p>
-            <w:pPr>
-              <w:rPr>
-                <w:sz w:val="22"/>
-                <w:lang w:val="id-ID"/>
-              </w:rPr>
-            </w:pPr>
-            <w:r>
-              <w:rPr>
-                <w:sz w:val="22"/>
-                <w:lang w:val="id-ID"/>
-              </w:rPr>
-              <w:t xml:space="preserve">BAB X </w:t>
-            </w:r>
-            <w:r>
-              <w:rPr>
-                <w:sz w:val="22"/>
-              </w:rPr>
-              <w:t xml:space="preserve"> </w:t>
-            </w:r>
-            <w:r>
-              <w:rPr>
-                <w:sz w:val="22"/>
-                <w:lang w:val="id-ID"/>
-              </w:rPr>
-              <w:t xml:space="preserve">      :</w:t>
-            </w:r>
-            <w:r>
-              <w:rPr>
-                <w:sz w:val="22"/>
-                <w:lang w:val="id-ID"/>
-              </w:rPr>
-              <w:t xml:space="preserve"> </w:t>
-            </w:r>
-          </w:p>
-          <w:p>
-            <w:pPr>
-              <w:rPr>
-                <w:sz w:val="22"/>
-                <w:lang w:val="id-ID"/>
-              </w:rPr>
-            </w:pPr>
-            <w:r>
-              <w:rPr>
-                <w:sz w:val="22"/>
-                <w:lang w:val="id-ID"/>
-              </w:rPr>
-              <w:t xml:space="preserve">BAB </w:t>
-            </w:r>
-            <w:r>
-              <w:rPr>
-                <w:sz w:val="22"/>
-                <w:lang w:val="id-ID"/>
-              </w:rPr>
-              <w:t>X</w:t>
-            </w:r>
-            <w:r>
-              <w:rPr>
-                <w:sz w:val="22"/>
-              </w:rPr>
-              <w:t>I</w:t>
-            </w:r>
-            <w:r>
-              <w:rPr>
-                <w:sz w:val="22"/>
-                <w:lang w:val="id-ID"/>
-              </w:rPr>
-              <w:t xml:space="preserve">       :</w:t>
-            </w:r>
-            <w:r>
-              <w:rPr>
-                <w:sz w:val="22"/>
-                <w:lang w:val="id-ID"/>
-              </w:rPr>
-              <w:t xml:space="preserve"> </w:t>
-            </w:r>
-          </w:p>
-          <w:p>
-            <w:pPr>
-              <w:rPr>
-                <w:sz w:val="22"/>
-                <w:lang w:val="id-ID"/>
-              </w:rPr>
-            </w:pPr>
-            <w:r>
-              <w:rPr>
-                <w:sz w:val="22"/>
-                <w:lang w:val="id-ID"/>
-              </w:rPr>
-              <w:t xml:space="preserve">BAB </w:t>
-            </w:r>
-            <w:r>
-              <w:rPr>
-                <w:sz w:val="22"/>
-                <w:lang w:val="id-ID"/>
-              </w:rPr>
-              <w:t>X</w:t>
-            </w:r>
-            <w:r>
-              <w:rPr>
-                <w:sz w:val="22"/>
-              </w:rPr>
-              <w:t>II</w:t>
-            </w:r>
-            <w:r>
-              <w:rPr>
-                <w:sz w:val="22"/>
-                <w:lang w:val="id-ID"/>
-              </w:rPr>
-              <w:t xml:space="preserve">      :</w:t>
-            </w:r>
-            <w:r>
-              <w:rPr>
-                <w:sz w:val="22"/>
-                <w:lang w:val="id-ID"/>
-              </w:rPr>
-              <w:t xml:space="preserve"> </w:t>
-            </w:r>
-          </w:p>
-          <w:p>
-            <w:pPr>
-              <w:rPr>
-                <w:sz w:val="22"/>
-                <w:lang w:val="id-ID"/>
-              </w:rPr>
-            </w:pPr>
-            <w:r>
-              <w:rPr>
-                <w:sz w:val="22"/>
-                <w:lang w:val="id-ID"/>
-              </w:rPr>
-              <w:t xml:space="preserve">BAB </w:t>
-            </w:r>
-            <w:r>
-              <w:rPr>
-                <w:sz w:val="22"/>
-                <w:lang w:val="id-ID"/>
-              </w:rPr>
-              <w:t>X</w:t>
-            </w:r>
-            <w:r>
-              <w:rPr>
-                <w:sz w:val="22"/>
-              </w:rPr>
-              <w:t>III</w:t>
-            </w:r>
-            <w:r>
-              <w:rPr>
-                <w:sz w:val="22"/>
-                <w:lang w:val="id-ID"/>
-              </w:rPr>
-              <w:t xml:space="preserve">     :</w:t>
-            </w:r>
-            <w:r>
-              <w:rPr>
-                <w:sz w:val="22"/>
-                <w:lang w:val="id-ID"/>
-              </w:rPr>
-              <w:t xml:space="preserve"> </w:t>
-            </w:r>
-          </w:p>
-          <w:p>
-            <w:pPr>
-              <w:rPr>
-                <w:sz w:val="22"/>
-                <w:lang w:val="id-ID"/>
-              </w:rPr>
-            </w:pPr>
-            <w:r>
-              <w:rPr>
-                <w:sz w:val="22"/>
-                <w:lang w:val="id-ID"/>
-              </w:rPr>
-              <w:t xml:space="preserve">BAB </w:t>
-            </w:r>
-            <w:r>
-              <w:rPr>
-                <w:sz w:val="22"/>
-                <w:lang w:val="id-ID"/>
-              </w:rPr>
-              <w:t>X</w:t>
-            </w:r>
-            <w:r>
-              <w:rPr>
-                <w:sz w:val="22"/>
-              </w:rPr>
-              <w:t xml:space="preserve">IV </w:t>
-            </w:r>
-            <w:r>
-              <w:rPr>
-                <w:sz w:val="22"/>
-                <w:lang w:val="id-ID"/>
-              </w:rPr>
-              <w:t xml:space="preserve">    :</w:t>
-            </w:r>
-            <w:r>
-              <w:rPr>
-                <w:sz w:val="22"/>
-                <w:lang w:val="id-ID"/>
-              </w:rPr>
-              <w:t xml:space="preserve"> </w:t>
-            </w:r>
-          </w:p>
-          <w:p>
-            <w:pPr>
-              <w:rPr>
-                <w:sz w:val="22"/>
-                <w:lang w:val="id-ID"/>
-              </w:rPr>
-            </w:pPr>
-            <w:r>
-              <w:rPr>
-                <w:sz w:val="22"/>
-                <w:lang w:val="id-ID"/>
-              </w:rPr>
-              <w:t xml:space="preserve">BAB </w:t>
-            </w:r>
-            <w:r>
-              <w:rPr>
-                <w:sz w:val="22"/>
-                <w:lang w:val="id-ID"/>
-              </w:rPr>
-              <w:t>X</w:t>
-            </w:r>
-            <w:r>
-              <w:rPr>
-                <w:sz w:val="22"/>
-              </w:rPr>
-              <w:t>V</w:t>
-            </w:r>
-            <w:r>
-              <w:rPr>
-                <w:sz w:val="22"/>
-                <w:lang w:val="id-ID"/>
-              </w:rPr>
-              <w:t xml:space="preserve">      :</w:t>
-            </w:r>
-            <w:r>
-              <w:rPr>
-                <w:sz w:val="22"/>
-                <w:lang w:val="id-ID"/>
-              </w:rPr>
-              <w:t xml:space="preserve"> </w:t>
-            </w:r>
-          </w:p>
-          <w:p>
-            <w:pPr>
-              <w:rPr>
-                <w:sz w:val="22"/>
-                <w:lang w:val="id-ID"/>
-              </w:rPr>
-            </w:pPr>
-            <w:r>
-              <w:rPr>
-                <w:sz w:val="22"/>
-                <w:lang w:val="id-ID"/>
-              </w:rPr>
-              <w:t xml:space="preserve">BAB </w:t>
-            </w:r>
-            <w:r>
-              <w:rPr>
-                <w:sz w:val="22"/>
-                <w:lang w:val="id-ID"/>
-              </w:rPr>
-              <w:t>X</w:t>
-            </w:r>
-            <w:r>
-              <w:rPr>
-                <w:sz w:val="22"/>
-              </w:rPr>
-              <w:t xml:space="preserve">VI </w:t>
-            </w:r>
-            <w:r>
-              <w:rPr>
-                <w:sz w:val="22"/>
-                <w:lang w:val="id-ID"/>
-              </w:rPr>
-              <w:t xml:space="preserve">    :</w:t>
-            </w:r>
-            <w:r>
-              <w:rPr>
-                <w:sz w:val="22"/>
-                <w:lang w:val="id-ID"/>
-              </w:rPr>
-              <w:t xml:space="preserve"> </w:t>
-            </w:r>
-          </w:p>
-          <w:p>
-            <w:pPr>
-              <w:rPr>
-                <w:sz w:val="22"/>
-                <w:lang w:val="id-ID"/>
-              </w:rPr>
-            </w:pPr>
-            <w:r>
-              <w:rPr>
-                <w:sz w:val="22"/>
                 <w:lang w:val="id-ID"/>
               </w:rPr>
               <w:t>BAB X</w:t>
-            </w:r>
-            <w:r>
-              <w:rPr>
-                <w:sz w:val="22"/>
-              </w:rPr>
-              <w:t xml:space="preserve">VII   </w:t>
-            </w:r>
-            <w:r>
-              <w:rPr>
-                <w:sz w:val="22"/>
-                <w:lang w:val="id-ID"/>
-              </w:rPr>
-              <w:t xml:space="preserve"> :</w:t>
-            </w:r>
-            <w:r>
-              <w:rPr>
-                <w:sz w:val="22"/>
-                <w:lang w:val="id-ID"/>
-              </w:rPr>
-              <w:t xml:space="preserve"> </w:t>
-            </w:r>
-          </w:p>
-          <w:p>
-            <w:pPr>
-              <w:rPr>
-                <w:sz w:val="22"/>
-                <w:lang w:val="id-ID"/>
-              </w:rPr>
-            </w:pPr>
-            <w:r>
-              <w:rPr>
-                <w:sz w:val="22"/>
-                <w:lang w:val="id-ID"/>
-              </w:rPr>
-              <w:t xml:space="preserve">BAB </w:t>
-            </w:r>
-            <w:r>
-              <w:rPr>
-                <w:sz w:val="22"/>
-                <w:lang w:val="id-ID"/>
-              </w:rPr>
-              <w:t>X</w:t>
             </w:r>
             <w:r>
               <w:rPr>
@@ -776,28 +603,12 @@
               </w:rPr>
               <w:t xml:space="preserve">1. </w:t>
             </w:r>
-            <w:proofErr w:type="spellStart"/>
-            <w:r>
-              <w:rPr>
-                <w:sz w:val="22"/>
-              </w:rPr>
-              <w:t>Pemberi</w:t>
-            </w:r>
-            <w:proofErr w:type="spellEnd"/>
-            <w:r>
-              <w:rPr>
-                <w:sz w:val="22"/>
-              </w:rPr>
-              <w:t xml:space="preserve"> </w:t>
-            </w:r>
-            <w:proofErr w:type="spellStart"/>
-            <w:r>
-              <w:rPr>
-                <w:sz w:val="22"/>
-              </w:rPr>
-              <w:t>Pekerjaan</w:t>
-            </w:r>
-            <w:proofErr w:type="spellEnd"/>
+            <w:r>
+              <w:rPr>
+                <w:sz w:val="22"/>
+              </w:rPr>
+              <w:t>PemberiPekerjaan</w:t>
+            </w:r>
             <w:r>
               <w:rPr>
                 <w:sz w:val="22"/>
@@ -890,49 +701,7 @@
               <w:rPr>
                 <w:sz w:val="22"/>
               </w:rPr>
-              <w:t xml:space="preserve"> </w:t>
-            </w:r>
-            <w:proofErr w:type="spellStart"/>
-            <w:r>
-              <w:rPr>
-                <w:sz w:val="22"/>
-              </w:rPr>
-              <w:t>Syarat-Syarat</w:t>
-            </w:r>
-            <w:proofErr w:type="spellEnd"/>
-            <w:r>
-              <w:rPr>
-                <w:sz w:val="22"/>
-              </w:rPr>
-              <w:t xml:space="preserve"> </w:t>
-            </w:r>
-            <w:proofErr w:type="spellStart"/>
-            <w:r>
-              <w:rPr>
-                <w:sz w:val="22"/>
-              </w:rPr>
-              <w:t>Peserta</w:t>
-            </w:r>
-            <w:proofErr w:type="spellEnd"/>
-            <w:r>
-              <w:rPr>
-                <w:sz w:val="22"/>
-              </w:rPr>
-              <w:t xml:space="preserve"> </w:t>
-            </w:r>
-            <w:proofErr w:type="spellStart"/>
-            <w:r>
-              <w:rPr>
-                <w:sz w:val="22"/>
-              </w:rPr>
-              <w:t>Pelelangan</w:t>
-            </w:r>
-            <w:proofErr w:type="spellEnd"/>
-            <w:r>
-              <w:rPr>
-                <w:sz w:val="22"/>
-              </w:rPr>
-              <w:t>. .......................................</w:t>
+              <w:t>Syarat-SyaratPesertaPelelangan. .......................................</w:t>
             </w:r>
           </w:p>
           <w:p>
@@ -956,49 +725,7 @@
               <w:rPr>
                 <w:sz w:val="22"/>
               </w:rPr>
-              <w:t xml:space="preserve">. </w:t>
-            </w:r>
-            <w:proofErr w:type="spellStart"/>
-            <w:r>
-              <w:rPr>
-                <w:sz w:val="22"/>
-              </w:rPr>
-              <w:t>Bentuk</w:t>
-            </w:r>
-            <w:proofErr w:type="spellEnd"/>
-            <w:r>
-              <w:rPr>
-                <w:sz w:val="22"/>
-              </w:rPr>
-              <w:t xml:space="preserve"> </w:t>
-            </w:r>
-            <w:proofErr w:type="spellStart"/>
-            <w:r>
-              <w:rPr>
-                <w:sz w:val="22"/>
-              </w:rPr>
-              <w:t>Surat</w:t>
-            </w:r>
-            <w:proofErr w:type="spellEnd"/>
-            <w:r>
-              <w:rPr>
-                <w:sz w:val="22"/>
-              </w:rPr>
-              <w:t xml:space="preserve"> </w:t>
-            </w:r>
-            <w:proofErr w:type="spellStart"/>
-            <w:r>
-              <w:rPr>
-                <w:sz w:val="22"/>
-              </w:rPr>
-              <w:t>Penawaran</w:t>
-            </w:r>
-            <w:proofErr w:type="spellEnd"/>
-            <w:r>
-              <w:rPr>
-                <w:sz w:val="22"/>
-              </w:rPr>
-              <w:t>. ..................................................</w:t>
+              <w:t>. BentukSuratPenawaran. ..................................................</w:t>
             </w:r>
           </w:p>
           <w:p>
@@ -1023,49 +750,7 @@
               <w:rPr>
                 <w:sz w:val="22"/>
               </w:rPr>
-              <w:t xml:space="preserve">. </w:t>
-            </w:r>
-            <w:proofErr w:type="spellStart"/>
-            <w:r>
-              <w:rPr>
-                <w:sz w:val="22"/>
-              </w:rPr>
-              <w:t>Lampiran-Lampiran</w:t>
-            </w:r>
-            <w:proofErr w:type="spellEnd"/>
-            <w:r>
-              <w:rPr>
-                <w:sz w:val="22"/>
-              </w:rPr>
-              <w:t xml:space="preserve"> </w:t>
-            </w:r>
-            <w:proofErr w:type="spellStart"/>
-            <w:r>
-              <w:rPr>
-                <w:sz w:val="22"/>
-              </w:rPr>
-              <w:t>Surat</w:t>
-            </w:r>
-            <w:proofErr w:type="spellEnd"/>
-            <w:r>
-              <w:rPr>
-                <w:sz w:val="22"/>
-              </w:rPr>
-              <w:t xml:space="preserve"> </w:t>
-            </w:r>
-            <w:proofErr w:type="spellStart"/>
-            <w:r>
-              <w:rPr>
-                <w:sz w:val="22"/>
-              </w:rPr>
-              <w:t>Penawaran</w:t>
-            </w:r>
-            <w:proofErr w:type="spellEnd"/>
-            <w:r>
-              <w:rPr>
-                <w:sz w:val="22"/>
-              </w:rPr>
-              <w:t>. .................................</w:t>
+              <w:t>. Lampiran-LampiranSuratPenawaran. .................................</w:t>
             </w:r>
           </w:p>
           <w:p>
@@ -1107,77 +792,7 @@
               <w:rPr>
                 <w:sz w:val="22"/>
               </w:rPr>
-              <w:t xml:space="preserve">1. </w:t>
-            </w:r>
-            <w:proofErr w:type="spellStart"/>
-            <w:r>
-              <w:rPr>
-                <w:sz w:val="22"/>
-              </w:rPr>
-              <w:t>Syarat-Syarat</w:t>
-            </w:r>
-            <w:proofErr w:type="spellEnd"/>
-            <w:r>
-              <w:rPr>
-                <w:sz w:val="22"/>
-              </w:rPr>
-              <w:t xml:space="preserve"> </w:t>
-            </w:r>
-            <w:proofErr w:type="spellStart"/>
-            <w:r>
-              <w:rPr>
-                <w:sz w:val="22"/>
-              </w:rPr>
-              <w:t>Penawaran</w:t>
-            </w:r>
-            <w:proofErr w:type="spellEnd"/>
-            <w:r>
-              <w:rPr>
-                <w:sz w:val="22"/>
-              </w:rPr>
-              <w:t xml:space="preserve"> </w:t>
-            </w:r>
-            <w:proofErr w:type="spellStart"/>
-            <w:r>
-              <w:rPr>
-                <w:sz w:val="22"/>
-              </w:rPr>
-              <w:t>dan</w:t>
-            </w:r>
-            <w:proofErr w:type="spellEnd"/>
-            <w:r>
-              <w:rPr>
-                <w:sz w:val="22"/>
-              </w:rPr>
-              <w:t xml:space="preserve"> </w:t>
-            </w:r>
-            <w:proofErr w:type="spellStart"/>
-            <w:r>
-              <w:rPr>
-                <w:sz w:val="22"/>
-              </w:rPr>
-              <w:t>Penyerahan</w:t>
-            </w:r>
-            <w:proofErr w:type="spellEnd"/>
-            <w:r>
-              <w:rPr>
-                <w:sz w:val="22"/>
-              </w:rPr>
-              <w:t xml:space="preserve"> </w:t>
-            </w:r>
-            <w:proofErr w:type="spellStart"/>
-            <w:r>
-              <w:rPr>
-                <w:sz w:val="22"/>
-              </w:rPr>
-              <w:t>Barang</w:t>
-            </w:r>
-            <w:proofErr w:type="spellEnd"/>
-            <w:r>
-              <w:rPr>
-                <w:sz w:val="22"/>
-              </w:rPr>
-              <w:t>. ...............</w:t>
+              <w:t>1. Syarat-SyaratPenawarandanPenyerahanBarang. ...............</w:t>
             </w:r>
           </w:p>
           <w:p>
@@ -1194,35 +809,7 @@
               <w:rPr>
                 <w:sz w:val="22"/>
               </w:rPr>
-              <w:t xml:space="preserve">2. </w:t>
-            </w:r>
-            <w:proofErr w:type="spellStart"/>
-            <w:r>
-              <w:rPr>
-                <w:sz w:val="22"/>
-              </w:rPr>
-              <w:t>Jaminan</w:t>
-            </w:r>
-            <w:proofErr w:type="spellEnd"/>
-            <w:r>
-              <w:rPr>
-                <w:sz w:val="22"/>
-              </w:rPr>
-              <w:t xml:space="preserve"> </w:t>
-            </w:r>
-            <w:proofErr w:type="spellStart"/>
-            <w:r>
-              <w:rPr>
-                <w:sz w:val="22"/>
-              </w:rPr>
-              <w:t>Pelaksanaan</w:t>
-            </w:r>
-            <w:proofErr w:type="spellEnd"/>
-            <w:r>
-              <w:rPr>
-                <w:sz w:val="22"/>
-              </w:rPr>
-              <w:t>. ......................................................</w:t>
+              <w:t>2. JaminanPelaksanaan. ......................................................</w:t>
             </w:r>
             <w:r>
               <w:rPr>
@@ -1252,35 +839,7 @@
               <w:rPr>
                 <w:sz w:val="22"/>
               </w:rPr>
-              <w:t xml:space="preserve">. </w:t>
-            </w:r>
-            <w:proofErr w:type="spellStart"/>
-            <w:r>
-              <w:rPr>
-                <w:sz w:val="22"/>
-              </w:rPr>
-              <w:t>Syarat-Syarat</w:t>
-            </w:r>
-            <w:proofErr w:type="spellEnd"/>
-            <w:r>
-              <w:rPr>
-                <w:sz w:val="22"/>
-              </w:rPr>
-              <w:t xml:space="preserve"> </w:t>
-            </w:r>
-            <w:proofErr w:type="spellStart"/>
-            <w:r>
-              <w:rPr>
-                <w:sz w:val="22"/>
-              </w:rPr>
-              <w:t>Pembayaran</w:t>
-            </w:r>
-            <w:proofErr w:type="spellEnd"/>
-            <w:r>
-              <w:rPr>
-                <w:sz w:val="22"/>
-              </w:rPr>
-              <w:t>. ..............................................</w:t>
+              <w:t>. Syarat-SyaratPembayaran. ..............................................</w:t>
             </w:r>
             <w:r>
               <w:rPr>
@@ -1316,49 +875,7 @@
               <w:rPr>
                 <w:sz w:val="22"/>
               </w:rPr>
-              <w:t xml:space="preserve">. </w:t>
-            </w:r>
-            <w:proofErr w:type="spellStart"/>
-            <w:r>
-              <w:rPr>
-                <w:sz w:val="22"/>
-              </w:rPr>
-              <w:t>Pajak</w:t>
-            </w:r>
-            <w:proofErr w:type="spellEnd"/>
-            <w:r>
-              <w:rPr>
-                <w:sz w:val="22"/>
-              </w:rPr>
-              <w:t xml:space="preserve"> </w:t>
-            </w:r>
-            <w:proofErr w:type="spellStart"/>
-            <w:r>
-              <w:rPr>
-                <w:sz w:val="22"/>
-              </w:rPr>
-              <w:t>dan</w:t>
-            </w:r>
-            <w:proofErr w:type="spellEnd"/>
-            <w:r>
-              <w:rPr>
-                <w:sz w:val="22"/>
-              </w:rPr>
-              <w:t xml:space="preserve"> </w:t>
-            </w:r>
-            <w:proofErr w:type="spellStart"/>
-            <w:r>
-              <w:rPr>
-                <w:sz w:val="22"/>
-              </w:rPr>
-              <w:t>Pungutan</w:t>
-            </w:r>
-            <w:proofErr w:type="spellEnd"/>
-            <w:r>
-              <w:rPr>
-                <w:sz w:val="22"/>
-              </w:rPr>
-              <w:t>. ................................................</w:t>
+              <w:t>. PajakdanPungutan. ................................................</w:t>
             </w:r>
             <w:r>
               <w:rPr>
@@ -1371,12 +888,6 @@
                 <w:sz w:val="22"/>
               </w:rPr>
               <w:t>.........</w:t>
-            </w:r>
-            <w:r>
-              <w:rPr>
-                <w:sz w:val="22"/>
-              </w:rPr>
-              <w:t xml:space="preserve"> </w:t>
             </w:r>
           </w:p>
           <w:p>
@@ -1400,35 +911,7 @@
               <w:rPr>
                 <w:sz w:val="22"/>
               </w:rPr>
-              <w:t xml:space="preserve">. </w:t>
-            </w:r>
-            <w:proofErr w:type="spellStart"/>
-            <w:r>
-              <w:rPr>
-                <w:sz w:val="22"/>
-              </w:rPr>
-              <w:t>Sanksi</w:t>
-            </w:r>
-            <w:proofErr w:type="spellEnd"/>
-            <w:r>
-              <w:rPr>
-                <w:sz w:val="22"/>
-              </w:rPr>
-              <w:t xml:space="preserve"> </w:t>
-            </w:r>
-            <w:proofErr w:type="spellStart"/>
-            <w:r>
-              <w:rPr>
-                <w:sz w:val="22"/>
-              </w:rPr>
-              <w:t>Keterlambatan</w:t>
-            </w:r>
-            <w:proofErr w:type="spellEnd"/>
-            <w:r>
-              <w:rPr>
-                <w:sz w:val="22"/>
-              </w:rPr>
-              <w:t>. .....................................</w:t>
+              <w:t>. SanksiKeterlambatan. .....................................</w:t>
             </w:r>
             <w:r>
               <w:rPr>
@@ -1441,12 +924,6 @@
                 <w:sz w:val="22"/>
               </w:rPr>
               <w:t>.................</w:t>
-            </w:r>
-            <w:r>
-              <w:rPr>
-                <w:sz w:val="22"/>
-              </w:rPr>
-              <w:t xml:space="preserve"> </w:t>
             </w:r>
           </w:p>
           <w:p>
@@ -1463,41 +940,7 @@
               <w:rPr>
                 <w:sz w:val="22"/>
               </w:rPr>
-              <w:t>6</w:t>
-            </w:r>
-            <w:r>
-              <w:rPr>
-                <w:sz w:val="22"/>
-              </w:rPr>
-              <w:t xml:space="preserve">. </w:t>
-            </w:r>
-            <w:proofErr w:type="spellStart"/>
-            <w:r>
-              <w:rPr>
-                <w:sz w:val="22"/>
-              </w:rPr>
-              <w:t>Penyelesaian</w:t>
-            </w:r>
-            <w:proofErr w:type="spellEnd"/>
-            <w:r>
-              <w:rPr>
-                <w:sz w:val="22"/>
-              </w:rPr>
-              <w:t xml:space="preserve"> </w:t>
-            </w:r>
-            <w:proofErr w:type="spellStart"/>
-            <w:r>
-              <w:rPr>
-                <w:sz w:val="22"/>
-              </w:rPr>
-              <w:t>Perselisihan</w:t>
-            </w:r>
-            <w:proofErr w:type="spellEnd"/>
-            <w:r>
-              <w:rPr>
-                <w:sz w:val="22"/>
-              </w:rPr>
-              <w:t>. ......................................................</w:t>
+              <w:t>6. PenyelesaianPerselisihan. ......................................................</w:t>
             </w:r>
           </w:p>
           <w:p>
@@ -1523,50 +966,229 @@
               <w:rPr>
                 <w:sz w:val="22"/>
               </w:rPr>
+              <w:t>...............</w:t>
+            </w:r>
+            <w:r>
+              <w:rPr>
+                <w:sz w:val="22"/>
+              </w:rPr>
+              <w:t>.....................</w:t>
+            </w:r>
+          </w:p>
+          <w:p>
+            <w:pPr>
+              <w:rPr>
+                <w:sz w:val="22"/>
+              </w:rPr>
+            </w:pPr>
+            <w:r>
+              <w:rPr>
+                <w:sz w:val="22"/>
+              </w:rPr>
+              <w:t>KEAMANAN..............................................</w:t>
+            </w:r>
+            <w:r>
+              <w:rPr>
+                <w:sz w:val="22"/>
+              </w:rPr>
+              <w:t>.......................................</w:t>
+            </w:r>
+          </w:p>
+          <w:p>
+            <w:pPr>
+              <w:rPr>
+                <w:sz w:val="22"/>
+              </w:rPr>
+            </w:pPr>
+            <w:r>
+              <w:rPr>
+                <w:sz w:val="22"/>
+              </w:rPr>
+              <w:t>FASILITAS-FASILITAS SEMENTARA.......................................</w:t>
+            </w:r>
+            <w:r>
+              <w:rPr>
+                <w:sz w:val="22"/>
+              </w:rPr>
+              <w:t>.....</w:t>
+            </w:r>
+          </w:p>
+          <w:p>
+            <w:pPr>
+              <w:rPr>
+                <w:sz w:val="22"/>
+              </w:rPr>
+            </w:pPr>
+            <w:r>
+              <w:rPr>
+                <w:sz w:val="22"/>
+              </w:rPr>
+              <w:t>KESELAMATAN KERJA DAN PERBURUHAN...............................</w:t>
+            </w:r>
+          </w:p>
+          <w:p>
+            <w:pPr>
+              <w:rPr>
+                <w:sz w:val="22"/>
+              </w:rPr>
+            </w:pPr>
+            <w:r>
+              <w:rPr>
+                <w:sz w:val="22"/>
+              </w:rPr>
+              <w:t>VOLUME KERJA TAMBAH DAN VOLUME KERJA KURANG.......</w:t>
+            </w:r>
+          </w:p>
+          <w:p>
+            <w:pPr>
+              <w:rPr>
+                <w:sz w:val="22"/>
+              </w:rPr>
+            </w:pPr>
+            <w:r>
+              <w:rPr>
+                <w:sz w:val="22"/>
+              </w:rPr>
+              <w:t>FORCE MAJEURE/SEBAB KAHAR........................</w:t>
+            </w:r>
+            <w:r>
+              <w:rPr>
+                <w:sz w:val="22"/>
+              </w:rPr>
+              <w:t>............</w:t>
+            </w:r>
+            <w:r>
+              <w:rPr>
+                <w:sz w:val="22"/>
+              </w:rPr>
+              <w:t>............</w:t>
+            </w:r>
+          </w:p>
+          <w:p>
+            <w:pPr>
+              <w:rPr>
+                <w:sz w:val="22"/>
+              </w:rPr>
+            </w:pPr>
+            <w:r>
+              <w:rPr>
+                <w:sz w:val="22"/>
+                <w:lang w:val="id-ID"/>
+              </w:rPr>
+              <w:t>PERPANJANGAN WAKTU</w:t>
+            </w:r>
+            <w:r>
+              <w:rPr>
+                <w:sz w:val="22"/>
+              </w:rPr>
+              <w:t>..............................................................</w:t>
+            </w:r>
+          </w:p>
+          <w:p>
+            <w:pPr>
+              <w:rPr>
+                <w:sz w:val="22"/>
+              </w:rPr>
+            </w:pPr>
+            <w:r>
+              <w:rPr>
+                <w:sz w:val="22"/>
+              </w:rPr>
+              <w:t>PENUNDAAN PENYELESAIAN PEKERJAAN</w:t>
+            </w:r>
+            <w:r>
+              <w:rPr>
+                <w:sz w:val="22"/>
+              </w:rPr>
+              <w:t>................................</w:t>
+            </w:r>
+          </w:p>
+          <w:p>
+            <w:pPr>
+              <w:rPr>
+                <w:sz w:val="22"/>
+              </w:rPr>
+            </w:pPr>
+            <w:r>
+              <w:rPr>
+                <w:sz w:val="22"/>
+              </w:rPr>
+              <w:t>HAK MEMUTUSKAN SURAT PERJANJIAN</w:t>
+            </w:r>
+            <w:r>
+              <w:rPr>
+                <w:sz w:val="22"/>
+              </w:rPr>
+              <w:t>...................................</w:t>
+            </w:r>
+          </w:p>
+          <w:p>
+            <w:pPr>
+              <w:rPr>
+                <w:sz w:val="22"/>
+              </w:rPr>
+            </w:pPr>
+            <w:r>
+              <w:rPr>
+                <w:sz w:val="22"/>
+              </w:rPr>
+              <w:t>GANTI RUGI</w:t>
+            </w:r>
+            <w:r>
+              <w:rPr>
+                <w:sz w:val="22"/>
+              </w:rPr>
+              <w:t>...</w:t>
+            </w:r>
+            <w:r>
+              <w:rPr>
+                <w:sz w:val="22"/>
+              </w:rPr>
+              <w:t>.................................................................................</w:t>
+            </w:r>
+          </w:p>
+          <w:p>
+            <w:pPr>
+              <w:rPr>
+                <w:sz w:val="22"/>
+              </w:rPr>
+            </w:pPr>
+            <w:r>
+              <w:rPr>
+                <w:sz w:val="22"/>
+              </w:rPr>
+              <w:t>KERAHASIAN DATA</w:t>
+            </w:r>
+            <w:r>
+              <w:rPr>
+                <w:sz w:val="22"/>
+              </w:rPr>
+              <w:t>...................................</w:t>
+            </w:r>
+            <w:r>
+              <w:rPr>
+                <w:sz w:val="22"/>
+              </w:rPr>
+              <w:t>...................................</w:t>
+            </w:r>
+            <w:r>
+              <w:rPr>
+                <w:sz w:val="22"/>
+              </w:rPr>
               <w:t>.</w:t>
             </w:r>
-            <w:r>
-              <w:rPr>
-                <w:sz w:val="22"/>
-              </w:rPr>
-              <w:t>.........</w:t>
-            </w:r>
-            <w:r>
-              <w:rPr>
-                <w:sz w:val="22"/>
-              </w:rPr>
-              <w:t>.....</w:t>
-            </w:r>
-            <w:r>
-              <w:rPr>
-                <w:sz w:val="22"/>
-              </w:rPr>
-              <w:t>.....................</w:t>
-            </w:r>
-          </w:p>
-          <w:p>
-            <w:pPr>
-              <w:rPr>
-                <w:sz w:val="22"/>
-              </w:rPr>
-            </w:pPr>
-            <w:r>
-              <w:rPr>
-                <w:sz w:val="22"/>
-              </w:rPr>
-              <w:t>KEAMANAN</w:t>
-            </w:r>
-            <w:r>
-              <w:rPr>
-                <w:sz w:val="22"/>
-              </w:rPr>
-              <w:t>..............................................</w:t>
-            </w:r>
-            <w:r>
-              <w:rPr>
-                <w:sz w:val="22"/>
-              </w:rPr>
-              <w:t>...</w:t>
+          </w:p>
+          <w:p>
+            <w:pPr>
+              <w:rPr>
+                <w:sz w:val="22"/>
+              </w:rPr>
+            </w:pPr>
+            <w:r>
+              <w:rPr>
+                <w:sz w:val="22"/>
+              </w:rPr>
+              <w:t>KETENTUAN LAIN-LAIN</w:t>
             </w:r>
             <w:r>
               <w:rPr>
@@ -1574,131 +1196,71 @@
               </w:rPr>
               <w:t>....................................</w:t>
             </w:r>
-          </w:p>
-          <w:p>
-            <w:pPr>
-              <w:rPr>
-                <w:sz w:val="22"/>
-              </w:rPr>
-            </w:pPr>
-            <w:r>
-              <w:rPr>
-                <w:sz w:val="22"/>
-              </w:rPr>
-              <w:t>FASILITAS-FASILITAS SEMENTARA</w:t>
-            </w:r>
-            <w:r>
-              <w:rPr>
-                <w:sz w:val="22"/>
-              </w:rPr>
-              <w:t>..............</w:t>
-            </w:r>
-            <w:r>
-              <w:rPr>
-                <w:sz w:val="22"/>
-              </w:rPr>
-              <w:t>.........................</w:t>
-            </w:r>
-            <w:r>
-              <w:rPr>
-                <w:sz w:val="22"/>
-              </w:rPr>
-              <w:t>.....</w:t>
-            </w:r>
-          </w:p>
-          <w:p>
-            <w:pPr>
-              <w:rPr>
-                <w:sz w:val="22"/>
-              </w:rPr>
-            </w:pPr>
-            <w:r>
-              <w:rPr>
-                <w:sz w:val="22"/>
-              </w:rPr>
-              <w:t>KESELAMATAN KERJA DAN PERBURUHAN</w:t>
-            </w:r>
-            <w:r>
-              <w:rPr>
-                <w:sz w:val="22"/>
-              </w:rPr>
-              <w:t>..............</w:t>
-            </w:r>
-            <w:r>
-              <w:rPr>
-                <w:sz w:val="22"/>
-              </w:rPr>
-              <w:t>.................</w:t>
-            </w:r>
-          </w:p>
-          <w:p>
-            <w:pPr>
-              <w:rPr>
-                <w:sz w:val="22"/>
-              </w:rPr>
-            </w:pPr>
-            <w:r>
-              <w:rPr>
-                <w:sz w:val="22"/>
-              </w:rPr>
-              <w:t>VOLUME KERJA TAMBAH DAN VOLUME KERJA KURANG.......</w:t>
-            </w:r>
-          </w:p>
-          <w:p>
-            <w:pPr>
-              <w:rPr>
-                <w:sz w:val="22"/>
-              </w:rPr>
-            </w:pPr>
-            <w:r>
-              <w:rPr>
-                <w:sz w:val="22"/>
-              </w:rPr>
-              <w:t>FORCE MAJEURE/SEBAB KAHAR........................</w:t>
-            </w:r>
-            <w:r>
-              <w:rPr>
-                <w:sz w:val="22"/>
-              </w:rPr>
-              <w:t>............</w:t>
-            </w:r>
-            <w:r>
-              <w:rPr>
-                <w:sz w:val="22"/>
-              </w:rPr>
-              <w:t>............</w:t>
-            </w:r>
-          </w:p>
-          <w:p>
-            <w:pPr>
-              <w:rPr>
-                <w:sz w:val="22"/>
-              </w:rPr>
-            </w:pPr>
-            <w:r>
-              <w:rPr>
-                <w:sz w:val="22"/>
-                <w:lang w:val="id-ID"/>
-              </w:rPr>
-              <w:t>PERPANJANGAN WAKTU</w:t>
-            </w:r>
-            <w:r>
-              <w:rPr>
-                <w:sz w:val="22"/>
-              </w:rPr>
-              <w:t>....................................</w:t>
-            </w:r>
-            <w:r>
-              <w:rPr>
-                <w:sz w:val="22"/>
-              </w:rPr>
-              <w:t>..</w:t>
-            </w:r>
-            <w:r>
-              <w:rPr>
-                <w:sz w:val="22"/>
-              </w:rPr>
-              <w:t>....</w:t>
+            <w:r>
+              <w:rPr>
+                <w:sz w:val="22"/>
+              </w:rPr>
+              <w:t>.............................</w:t>
+            </w:r>
+          </w:p>
+          <w:p>
+            <w:pPr>
+              <w:rPr>
+                <w:sz w:val="22"/>
+              </w:rPr>
+            </w:pPr>
+            <w:r>
+              <w:rPr>
+                <w:sz w:val="22"/>
+              </w:rPr>
+              <w:t>TATA CARA PENILAIAN......................................</w:t>
+            </w:r>
+            <w:r>
+              <w:rPr>
+                <w:sz w:val="22"/>
+              </w:rPr>
+              <w:t>................</w:t>
+            </w:r>
+            <w:r>
+              <w:rPr>
+                <w:sz w:val="22"/>
+              </w:rPr>
+              <w:t>...........</w:t>
+            </w:r>
+          </w:p>
+          <w:p>
+            <w:pPr>
+              <w:ind w:left="252" w:hanging="252"/>
+              <w:rPr>
+                <w:sz w:val="22"/>
+              </w:rPr>
+            </w:pPr>
+            <w:r>
+              <w:rPr>
+                <w:sz w:val="22"/>
+                <w:lang w:val="id-ID"/>
+              </w:rPr>
+              <w:t>KLARIFIKASI &amp; NEGOSIASI</w:t>
+            </w:r>
+            <w:r>
+              <w:rPr>
+                <w:sz w:val="22"/>
+              </w:rPr>
+              <w:t>...........................................................</w:t>
+            </w:r>
+          </w:p>
+          <w:p>
+            <w:pPr>
+              <w:ind w:left="252" w:hanging="252"/>
+              <w:rPr>
+                <w:sz w:val="22"/>
+              </w:rPr>
+            </w:pPr>
+            <w:r>
+              <w:rPr>
+                <w:sz w:val="22"/>
+              </w:rPr>
+              <w:t>PENUTUP....................................................................</w:t>
             </w:r>
             <w:r>
               <w:rPr>
@@ -1709,238 +1271,11 @@
           </w:p>
           <w:p>
             <w:pPr>
-              <w:rPr>
-                <w:sz w:val="22"/>
-              </w:rPr>
-            </w:pPr>
-            <w:r>
-              <w:rPr>
-                <w:sz w:val="22"/>
-              </w:rPr>
-              <w:t>PENUNDAAN PENYELESAIAN PEKERJAAN</w:t>
-            </w:r>
-            <w:r>
-              <w:rPr>
-                <w:sz w:val="22"/>
-              </w:rPr>
-              <w:t>....</w:t>
-            </w:r>
-            <w:r>
-              <w:rPr>
-                <w:sz w:val="22"/>
-              </w:rPr>
-              <w:t>............................</w:t>
-            </w:r>
-          </w:p>
-          <w:p>
-            <w:pPr>
-              <w:rPr>
-                <w:sz w:val="22"/>
-              </w:rPr>
-            </w:pPr>
-            <w:r>
-              <w:rPr>
-                <w:sz w:val="22"/>
-              </w:rPr>
-              <w:t>HAK MEMUTUSKAN SURAT PERJANJIAN</w:t>
-            </w:r>
-            <w:r>
-              <w:rPr>
-                <w:sz w:val="22"/>
-              </w:rPr>
-              <w:t>....</w:t>
-            </w:r>
-            <w:r>
-              <w:rPr>
-                <w:sz w:val="22"/>
-              </w:rPr>
-              <w:t>...............................</w:t>
-            </w:r>
-          </w:p>
-          <w:p>
-            <w:pPr>
-              <w:rPr>
-                <w:sz w:val="22"/>
-              </w:rPr>
-            </w:pPr>
-            <w:r>
-              <w:rPr>
-                <w:sz w:val="22"/>
-              </w:rPr>
-              <w:t>GANTI RUGI</w:t>
-            </w:r>
-            <w:r>
-              <w:rPr>
-                <w:sz w:val="22"/>
-              </w:rPr>
-              <w:t>...</w:t>
-            </w:r>
-            <w:r>
-              <w:rPr>
-                <w:sz w:val="22"/>
-              </w:rPr>
-              <w:t>..............................</w:t>
-            </w:r>
-            <w:r>
-              <w:rPr>
-                <w:sz w:val="22"/>
-              </w:rPr>
-              <w:t>...................................................</w:t>
-            </w:r>
-          </w:p>
-          <w:p>
-            <w:pPr>
-              <w:rPr>
-                <w:sz w:val="22"/>
-              </w:rPr>
-            </w:pPr>
-            <w:r>
-              <w:rPr>
-                <w:sz w:val="22"/>
-              </w:rPr>
-              <w:t>KERAHASIAN DATA</w:t>
-            </w:r>
-            <w:r>
-              <w:rPr>
-                <w:sz w:val="22"/>
-              </w:rPr>
-              <w:t>...................................</w:t>
-            </w:r>
-            <w:r>
-              <w:rPr>
-                <w:sz w:val="22"/>
-              </w:rPr>
-              <w:t>....................</w:t>
-            </w:r>
-            <w:r>
-              <w:rPr>
-                <w:sz w:val="22"/>
-              </w:rPr>
-              <w:t>.........</w:t>
-            </w:r>
-            <w:r>
-              <w:rPr>
-                <w:sz w:val="22"/>
-              </w:rPr>
-              <w:t>......</w:t>
-            </w:r>
-            <w:r>
-              <w:rPr>
-                <w:sz w:val="22"/>
-              </w:rPr>
-              <w:t>.</w:t>
-            </w:r>
-          </w:p>
-          <w:p>
-            <w:pPr>
-              <w:rPr>
-                <w:sz w:val="22"/>
-              </w:rPr>
-            </w:pPr>
-            <w:r>
-              <w:rPr>
-                <w:sz w:val="22"/>
-              </w:rPr>
-              <w:t>KETENTUAN LAIN-LAIN</w:t>
-            </w:r>
-            <w:r>
-              <w:rPr>
-                <w:sz w:val="22"/>
-              </w:rPr>
-              <w:t>....................................</w:t>
-            </w:r>
-            <w:r>
-              <w:rPr>
-                <w:sz w:val="22"/>
-              </w:rPr>
-              <w:t>...</w:t>
-            </w:r>
-            <w:r>
-              <w:rPr>
-                <w:sz w:val="22"/>
-              </w:rPr>
-              <w:t>..........................</w:t>
-            </w:r>
-          </w:p>
-          <w:p>
-            <w:pPr>
-              <w:rPr>
-                <w:sz w:val="22"/>
-              </w:rPr>
-            </w:pPr>
-            <w:r>
-              <w:rPr>
-                <w:sz w:val="22"/>
-              </w:rPr>
-              <w:t>TATA CARA PENILAIAN......................................</w:t>
-            </w:r>
-            <w:r>
-              <w:rPr>
-                <w:sz w:val="22"/>
-              </w:rPr>
-              <w:t>................</w:t>
-            </w:r>
-            <w:r>
-              <w:rPr>
-                <w:sz w:val="22"/>
-              </w:rPr>
-              <w:t>...........</w:t>
-            </w:r>
-          </w:p>
-          <w:p>
-            <w:pPr>
               <w:ind w:left="252" w:hanging="252"/>
               <w:rPr>
                 <w:sz w:val="22"/>
               </w:rPr>
             </w:pPr>
-            <w:r>
-              <w:rPr>
-                <w:sz w:val="22"/>
-                <w:lang w:val="id-ID"/>
-              </w:rPr>
-              <w:t>KLARIFIKASI &amp; NEGOSIASI</w:t>
-            </w:r>
-            <w:r>
-              <w:rPr>
-                <w:sz w:val="22"/>
-              </w:rPr>
-              <w:t>...........................................................</w:t>
-            </w:r>
-          </w:p>
-          <w:p>
-            <w:pPr>
-              <w:ind w:left="252" w:hanging="252"/>
-              <w:rPr>
-                <w:sz w:val="22"/>
-              </w:rPr>
-            </w:pPr>
-            <w:r>
-              <w:rPr>
-                <w:sz w:val="22"/>
-              </w:rPr>
-              <w:t>PENUTUP....................................................................</w:t>
-            </w:r>
-            <w:r>
-              <w:rPr>
-                <w:sz w:val="22"/>
-              </w:rPr>
-              <w:t>....................</w:t>
-            </w:r>
-          </w:p>
-          <w:p>
-            <w:pPr>
-              <w:ind w:left="252" w:hanging="252"/>
-              <w:rPr>
-                <w:sz w:val="22"/>
-              </w:rPr>
-            </w:pPr>
-            <w:r>
-              <w:rPr>
-                <w:sz w:val="22"/>
-              </w:rPr>
-              <w:t xml:space="preserve">     </w:t>
-            </w:r>
           </w:p>
         </w:tc>
         <w:tc>
@@ -2260,13 +1595,6 @@
               </w:rPr>
               <w:t>x</w:t>
             </w:r>
-            <w:r>
-              <w:rPr>
-                <w:sz w:val="22"/>
-                <w:lang w:val="id-ID"/>
-              </w:rPr>
-              <w:t xml:space="preserve"> </w:t>
-            </w:r>
           </w:p>
           <w:p>
             <w:pPr>
@@ -2441,13 +1769,6 @@
                 <w:lang w:val="id-ID"/>
               </w:rPr>
               <w:t>x</w:t>
-            </w:r>
-            <w:r>
-              <w:rPr>
-                <w:sz w:val="22"/>
-                <w:lang w:val="id-ID"/>
-              </w:rPr>
-              <w:t xml:space="preserve"> </w:t>
             </w:r>
           </w:p>
           <w:p>
@@ -2530,19 +1851,11 @@
           <w:sz w:val="22"/>
         </w:rPr>
       </w:pPr>
-      <w:proofErr w:type="spellStart"/>
-      <w:r>
-        <w:rPr>
-          <w:sz w:val="22"/>
-        </w:rPr>
-        <w:t>Lampiran</w:t>
-      </w:r>
-      <w:proofErr w:type="spellEnd"/>
-      <w:r>
-        <w:rPr>
-          <w:sz w:val="22"/>
-        </w:rPr>
-        <w:t xml:space="preserve"> 1</w:t>
+      <w:r>
+        <w:rPr>
+          <w:sz w:val="22"/>
+        </w:rPr>
+        <w:t>Lampiran 1</w:t>
       </w:r>
       <w:r>
         <w:rPr>
@@ -2556,43 +1869,34 @@
           <w:sz w:val="22"/>
         </w:rPr>
         <w:tab/>
-      </w:r>
-      <w:proofErr w:type="spellStart"/>
-      <w:r>
-        <w:rPr>
-          <w:sz w:val="22"/>
-        </w:rPr>
         <w:t>Contoh</w:t>
       </w:r>
-      <w:proofErr w:type="spellEnd"/>
-      <w:r>
-        <w:rPr>
-          <w:sz w:val="22"/>
+      <w:r>
+        <w:rPr>
+          <w:sz w:val="22"/>
+          <w:lang w:val="id-ID"/>
         </w:rPr>
         <w:t xml:space="preserve"> </w:t>
       </w:r>
-      <w:proofErr w:type="spellStart"/>
       <w:r>
         <w:rPr>
           <w:sz w:val="22"/>
         </w:rPr>
         <w:t>Surat</w:t>
       </w:r>
-      <w:proofErr w:type="spellEnd"/>
-      <w:r>
-        <w:rPr>
-          <w:sz w:val="22"/>
+      <w:r>
+        <w:rPr>
+          <w:sz w:val="22"/>
+          <w:lang w:val="id-ID"/>
         </w:rPr>
         <w:t xml:space="preserve"> </w:t>
       </w:r>
-      <w:proofErr w:type="spellStart"/>
       <w:r>
         <w:rPr>
           <w:sz w:val="22"/>
         </w:rPr>
         <w:t>Penawaran</w:t>
       </w:r>
-      <w:proofErr w:type="spellEnd"/>
     </w:p>
     <w:p>
       <w:pPr>
@@ -2605,19 +1909,11 @@
           <w:sz w:val="22"/>
         </w:rPr>
       </w:pPr>
-      <w:proofErr w:type="spellStart"/>
-      <w:r>
-        <w:rPr>
-          <w:sz w:val="22"/>
-        </w:rPr>
-        <w:t>Lampiran</w:t>
-      </w:r>
-      <w:proofErr w:type="spellEnd"/>
-      <w:r>
-        <w:rPr>
-          <w:sz w:val="22"/>
-        </w:rPr>
-        <w:t xml:space="preserve"> 2</w:t>
+      <w:r>
+        <w:rPr>
+          <w:sz w:val="22"/>
+        </w:rPr>
+        <w:t>Lampiran 2</w:t>
       </w:r>
       <w:r>
         <w:rPr>
@@ -2631,57 +1927,47 @@
           <w:sz w:val="22"/>
         </w:rPr>
         <w:tab/>
-      </w:r>
-      <w:proofErr w:type="spellStart"/>
-      <w:r>
-        <w:rPr>
-          <w:sz w:val="22"/>
-        </w:rPr>
         <w:t>Formulir</w:t>
       </w:r>
-      <w:proofErr w:type="spellEnd"/>
-      <w:r>
-        <w:rPr>
-          <w:sz w:val="22"/>
+      <w:r>
+        <w:rPr>
+          <w:sz w:val="22"/>
+          <w:lang w:val="id-ID"/>
         </w:rPr>
         <w:t xml:space="preserve"> </w:t>
       </w:r>
-      <w:proofErr w:type="spellStart"/>
       <w:r>
         <w:rPr>
           <w:sz w:val="22"/>
         </w:rPr>
         <w:t>Perincian</w:t>
       </w:r>
-      <w:proofErr w:type="spellEnd"/>
-      <w:r>
-        <w:rPr>
-          <w:sz w:val="22"/>
+      <w:r>
+        <w:rPr>
+          <w:sz w:val="22"/>
+          <w:lang w:val="id-ID"/>
         </w:rPr>
         <w:t xml:space="preserve"> </w:t>
       </w:r>
-      <w:proofErr w:type="spellStart"/>
       <w:r>
         <w:rPr>
           <w:sz w:val="22"/>
         </w:rPr>
         <w:t>Penawaran</w:t>
       </w:r>
-      <w:proofErr w:type="spellEnd"/>
-      <w:r>
-        <w:rPr>
-          <w:sz w:val="22"/>
+      <w:r>
+        <w:rPr>
+          <w:sz w:val="22"/>
+          <w:lang w:val="id-ID"/>
         </w:rPr>
         <w:t xml:space="preserve"> </w:t>
       </w:r>
-      <w:proofErr w:type="spellStart"/>
       <w:r>
         <w:rPr>
           <w:sz w:val="22"/>
         </w:rPr>
         <w:t>Harga</w:t>
       </w:r>
-      <w:proofErr w:type="spellEnd"/>
     </w:p>
     <w:p>
       <w:pPr>
@@ -2694,19 +1980,11 @@
           <w:sz w:val="22"/>
         </w:rPr>
       </w:pPr>
-      <w:proofErr w:type="spellStart"/>
-      <w:r>
-        <w:rPr>
-          <w:sz w:val="22"/>
-        </w:rPr>
-        <w:t>Lampiran</w:t>
-      </w:r>
-      <w:proofErr w:type="spellEnd"/>
-      <w:r>
-        <w:rPr>
-          <w:sz w:val="22"/>
-        </w:rPr>
-        <w:t xml:space="preserve"> 3</w:t>
+      <w:r>
+        <w:rPr>
+          <w:sz w:val="22"/>
+        </w:rPr>
+        <w:t>Lampiran 3</w:t>
       </w:r>
       <w:r>
         <w:rPr>
@@ -2720,57 +1998,47 @@
           <w:sz w:val="22"/>
         </w:rPr>
         <w:tab/>
-      </w:r>
-      <w:proofErr w:type="spellStart"/>
-      <w:r>
-        <w:rPr>
-          <w:sz w:val="22"/>
-        </w:rPr>
         <w:t>Formulir</w:t>
       </w:r>
-      <w:proofErr w:type="spellEnd"/>
-      <w:r>
-        <w:rPr>
-          <w:sz w:val="22"/>
+      <w:r>
+        <w:rPr>
+          <w:sz w:val="22"/>
+          <w:lang w:val="id-ID"/>
         </w:rPr>
         <w:t xml:space="preserve"> </w:t>
       </w:r>
-      <w:proofErr w:type="spellStart"/>
       <w:r>
         <w:rPr>
           <w:sz w:val="22"/>
         </w:rPr>
         <w:t>Analisa</w:t>
       </w:r>
-      <w:proofErr w:type="spellEnd"/>
-      <w:r>
-        <w:rPr>
-          <w:sz w:val="22"/>
+      <w:r>
+        <w:rPr>
+          <w:sz w:val="22"/>
+          <w:lang w:val="id-ID"/>
         </w:rPr>
         <w:t xml:space="preserve"> </w:t>
       </w:r>
-      <w:proofErr w:type="spellStart"/>
       <w:r>
         <w:rPr>
           <w:sz w:val="22"/>
         </w:rPr>
         <w:t>Harga</w:t>
       </w:r>
-      <w:proofErr w:type="spellEnd"/>
-      <w:r>
-        <w:rPr>
-          <w:sz w:val="22"/>
+      <w:r>
+        <w:rPr>
+          <w:sz w:val="22"/>
+          <w:lang w:val="id-ID"/>
         </w:rPr>
         <w:t xml:space="preserve"> </w:t>
       </w:r>
-      <w:proofErr w:type="spellStart"/>
       <w:r>
         <w:rPr>
           <w:sz w:val="22"/>
         </w:rPr>
         <w:t>Satuan</w:t>
       </w:r>
-      <w:proofErr w:type="spellEnd"/>
     </w:p>
     <w:p>
       <w:pPr>
@@ -2783,19 +2051,11 @@
           <w:sz w:val="22"/>
         </w:rPr>
       </w:pPr>
-      <w:proofErr w:type="spellStart"/>
-      <w:r>
-        <w:rPr>
-          <w:sz w:val="22"/>
-        </w:rPr>
-        <w:t>Lampiran</w:t>
-      </w:r>
-      <w:proofErr w:type="spellEnd"/>
-      <w:r>
-        <w:rPr>
-          <w:sz w:val="22"/>
-        </w:rPr>
-        <w:t xml:space="preserve"> 4</w:t>
+      <w:r>
+        <w:rPr>
+          <w:sz w:val="22"/>
+        </w:rPr>
+        <w:t>Lampiran 4</w:t>
       </w:r>
       <w:r>
         <w:rPr>
@@ -2809,71 +2069,60 @@
           <w:sz w:val="22"/>
         </w:rPr>
         <w:tab/>
-      </w:r>
-      <w:proofErr w:type="spellStart"/>
-      <w:r>
-        <w:rPr>
-          <w:sz w:val="22"/>
-        </w:rPr>
         <w:t>Contoh</w:t>
       </w:r>
-      <w:proofErr w:type="spellEnd"/>
-      <w:r>
-        <w:rPr>
-          <w:sz w:val="22"/>
+      <w:r>
+        <w:rPr>
+          <w:sz w:val="22"/>
+          <w:lang w:val="id-ID"/>
         </w:rPr>
         <w:t xml:space="preserve"> </w:t>
       </w:r>
-      <w:proofErr w:type="spellStart"/>
       <w:r>
         <w:rPr>
           <w:sz w:val="22"/>
         </w:rPr>
         <w:t>Berita</w:t>
       </w:r>
-      <w:proofErr w:type="spellEnd"/>
-      <w:r>
-        <w:rPr>
-          <w:sz w:val="22"/>
+      <w:r>
+        <w:rPr>
+          <w:sz w:val="22"/>
+          <w:lang w:val="id-ID"/>
         </w:rPr>
         <w:t xml:space="preserve"> </w:t>
       </w:r>
-      <w:proofErr w:type="spellStart"/>
       <w:r>
         <w:rPr>
           <w:sz w:val="22"/>
         </w:rPr>
         <w:t>Acara</w:t>
       </w:r>
-      <w:proofErr w:type="spellEnd"/>
-      <w:r>
-        <w:rPr>
-          <w:sz w:val="22"/>
+      <w:r>
+        <w:rPr>
+          <w:sz w:val="22"/>
+          <w:lang w:val="id-ID"/>
         </w:rPr>
         <w:t xml:space="preserve"> </w:t>
       </w:r>
-      <w:proofErr w:type="spellStart"/>
       <w:r>
         <w:rPr>
           <w:sz w:val="22"/>
         </w:rPr>
         <w:t>Penyerahan</w:t>
       </w:r>
-      <w:proofErr w:type="spellEnd"/>
-      <w:r>
-        <w:rPr>
-          <w:sz w:val="22"/>
+      <w:r>
+        <w:rPr>
+          <w:sz w:val="22"/>
+          <w:lang w:val="id-ID"/>
         </w:rPr>
         <w:t xml:space="preserve"> </w:t>
       </w:r>
-      <w:proofErr w:type="spellStart"/>
       <w:r>
         <w:rPr>
           <w:sz w:val="22"/>
         </w:rPr>
         <w:t>Barang</w:t>
       </w:r>
-      <w:proofErr w:type="spellEnd"/>
     </w:p>
     <w:p>
       <w:pPr>
@@ -2886,19 +2135,11 @@
           <w:sz w:val="22"/>
         </w:rPr>
       </w:pPr>
-      <w:proofErr w:type="spellStart"/>
-      <w:r>
-        <w:rPr>
-          <w:sz w:val="22"/>
-        </w:rPr>
-        <w:t>Lampiran</w:t>
-      </w:r>
-      <w:proofErr w:type="spellEnd"/>
-      <w:r>
-        <w:rPr>
-          <w:sz w:val="22"/>
-        </w:rPr>
-        <w:t xml:space="preserve"> 5</w:t>
+      <w:r>
+        <w:rPr>
+          <w:sz w:val="22"/>
+        </w:rPr>
+        <w:t>Lampiran 5</w:t>
       </w:r>
       <w:r>
         <w:rPr>
@@ -2912,43 +2153,34 @@
           <w:sz w:val="22"/>
         </w:rPr>
         <w:tab/>
-      </w:r>
-      <w:proofErr w:type="spellStart"/>
-      <w:r>
-        <w:rPr>
-          <w:sz w:val="22"/>
-        </w:rPr>
         <w:t>Formulir</w:t>
       </w:r>
-      <w:proofErr w:type="spellEnd"/>
-      <w:r>
-        <w:rPr>
-          <w:sz w:val="22"/>
+      <w:r>
+        <w:rPr>
+          <w:sz w:val="22"/>
+          <w:lang w:val="id-ID"/>
         </w:rPr>
         <w:t xml:space="preserve"> </w:t>
       </w:r>
-      <w:proofErr w:type="spellStart"/>
       <w:r>
         <w:rPr>
           <w:sz w:val="22"/>
         </w:rPr>
         <w:t>Spesifikasi</w:t>
       </w:r>
-      <w:proofErr w:type="spellEnd"/>
-      <w:r>
-        <w:rPr>
-          <w:sz w:val="22"/>
+      <w:r>
+        <w:rPr>
+          <w:sz w:val="22"/>
+          <w:lang w:val="id-ID"/>
         </w:rPr>
         <w:t xml:space="preserve"> </w:t>
       </w:r>
-      <w:proofErr w:type="spellStart"/>
       <w:r>
         <w:rPr>
           <w:sz w:val="22"/>
         </w:rPr>
         <w:t>Teknik</w:t>
       </w:r>
-      <w:proofErr w:type="spellEnd"/>
     </w:p>
     <w:p>
       <w:pPr>
@@ -2961,19 +2193,11 @@
           <w:sz w:val="22"/>
         </w:rPr>
       </w:pPr>
-      <w:proofErr w:type="spellStart"/>
-      <w:r>
-        <w:rPr>
-          <w:sz w:val="22"/>
-        </w:rPr>
-        <w:t>Lampiran</w:t>
-      </w:r>
-      <w:proofErr w:type="spellEnd"/>
-      <w:r>
-        <w:rPr>
-          <w:sz w:val="22"/>
-        </w:rPr>
-        <w:t xml:space="preserve"> 6</w:t>
+      <w:r>
+        <w:rPr>
+          <w:sz w:val="22"/>
+        </w:rPr>
+        <w:t>Lampiran 6</w:t>
       </w:r>
       <w:r>
         <w:rPr>
@@ -2987,71 +2211,8 @@
           <w:sz w:val="22"/>
         </w:rPr>
         <w:tab/>
-      </w:r>
-      <w:proofErr w:type="spellStart"/>
-      <w:r>
-        <w:rPr>
-          <w:sz w:val="22"/>
-        </w:rPr>
-        <w:t>Daftar</w:t>
-      </w:r>
-      <w:proofErr w:type="spellEnd"/>
-      <w:r>
-        <w:rPr>
-          <w:sz w:val="22"/>
-        </w:rPr>
-        <w:t xml:space="preserve"> </w:t>
-      </w:r>
-      <w:proofErr w:type="spellStart"/>
-      <w:r>
-        <w:rPr>
-          <w:sz w:val="22"/>
-        </w:rPr>
-        <w:t>Referensi</w:t>
-      </w:r>
-      <w:proofErr w:type="spellEnd"/>
-      <w:r>
-        <w:rPr>
-          <w:sz w:val="22"/>
-        </w:rPr>
-        <w:t xml:space="preserve"> </w:t>
-      </w:r>
-      <w:proofErr w:type="spellStart"/>
-      <w:r>
-        <w:rPr>
-          <w:sz w:val="22"/>
-        </w:rPr>
-        <w:t>Pengalaman</w:t>
-      </w:r>
-      <w:proofErr w:type="spellEnd"/>
-      <w:r>
-        <w:rPr>
-          <w:sz w:val="22"/>
-        </w:rPr>
-        <w:t xml:space="preserve"> </w:t>
-      </w:r>
-      <w:proofErr w:type="spellStart"/>
-      <w:r>
-        <w:rPr>
-          <w:sz w:val="22"/>
-        </w:rPr>
-        <w:t>Memproduksi</w:t>
-      </w:r>
-      <w:proofErr w:type="spellEnd"/>
-      <w:r>
-        <w:rPr>
-          <w:sz w:val="22"/>
-        </w:rPr>
-        <w:t xml:space="preserve"> </w:t>
-      </w:r>
-      <w:proofErr w:type="spellStart"/>
-      <w:r>
-        <w:rPr>
-          <w:sz w:val="22"/>
-        </w:rPr>
-        <w:t>Barang</w:t>
-      </w:r>
-      <w:proofErr w:type="spellEnd"/>
+        <w:t>DaftarReferensiPengalamanMemproduksiBarang</w:t>
+      </w:r>
     </w:p>
     <w:p>
       <w:pPr>
@@ -3064,19 +2225,11 @@
           <w:sz w:val="22"/>
         </w:rPr>
       </w:pPr>
-      <w:proofErr w:type="spellStart"/>
-      <w:r>
-        <w:rPr>
-          <w:sz w:val="22"/>
-        </w:rPr>
-        <w:t>Lampiran</w:t>
-      </w:r>
-      <w:proofErr w:type="spellEnd"/>
-      <w:r>
-        <w:rPr>
-          <w:sz w:val="22"/>
-        </w:rPr>
-        <w:t xml:space="preserve"> 7</w:t>
+      <w:r>
+        <w:rPr>
+          <w:sz w:val="22"/>
+        </w:rPr>
+        <w:t>Lampiran 7</w:t>
       </w:r>
       <w:r>
         <w:rPr>
@@ -3090,43 +2243,8 @@
           <w:sz w:val="22"/>
         </w:rPr>
         <w:tab/>
-      </w:r>
-      <w:proofErr w:type="spellStart"/>
-      <w:r>
-        <w:rPr>
-          <w:sz w:val="22"/>
-        </w:rPr>
-        <w:t>Contoh</w:t>
-      </w:r>
-      <w:proofErr w:type="spellEnd"/>
-      <w:r>
-        <w:rPr>
-          <w:sz w:val="22"/>
-        </w:rPr>
-        <w:t xml:space="preserve"> </w:t>
-      </w:r>
-      <w:proofErr w:type="spellStart"/>
-      <w:r>
-        <w:rPr>
-          <w:sz w:val="22"/>
-        </w:rPr>
-        <w:t>Surat</w:t>
-      </w:r>
-      <w:proofErr w:type="spellEnd"/>
-      <w:r>
-        <w:rPr>
-          <w:sz w:val="22"/>
-        </w:rPr>
-        <w:t xml:space="preserve"> </w:t>
-      </w:r>
-      <w:proofErr w:type="spellStart"/>
-      <w:r>
-        <w:rPr>
-          <w:sz w:val="22"/>
-        </w:rPr>
-        <w:t>Pernyataan</w:t>
-      </w:r>
-      <w:proofErr w:type="spellEnd"/>
+        <w:t>ContohSuratPernyataan</w:t>
+      </w:r>
     </w:p>
     <w:p>
       <w:pPr>
@@ -3159,8 +2277,8 @@
       </w:pPr>
     </w:p>
     <w:sectPr>
-      <w:headerReference w:type="default" r:id="rId7"/>
-      <w:footerReference w:type="default" r:id="rId8"/>
+      <w:headerReference w:type="default" r:id="rId6"/>
+      <w:footerReference w:type="default" r:id="rId7"/>
       <w:pgSz w:w="12240" w:h="15840"/>
       <w:pgMar w:top="0" w:right="1080" w:bottom="0" w:left="1800" w:header="720" w:footer="720" w:gutter="0"/>
       <w:cols w:space="720"/>
@@ -3170,15 +2288,15 @@
 </file>
 
 <file path=word/endnotes.xml><?xml version="1.0" encoding="utf-8"?>
-<w:endnotes xmlns:wpc="http://schemas.microsoft.com/office/word/2010/wordprocessingCanvas" xmlns:mc="http://schemas.openxmlformats.org/markup-compatibility/2006" xmlns:o="urn:schemas-microsoft-com:office:office" xmlns:r="http://schemas.openxmlformats.org/officeDocument/2006/relationships" xmlns:m="http://schemas.openxmlformats.org/officeDocument/2006/math" xmlns:v="urn:schemas-microsoft-com:vml" xmlns:wp14="http://schemas.microsoft.com/office/word/2010/wordprocessingDrawing" xmlns:wp="http://schemas.openxmlformats.org/drawingml/2006/wordprocessingDrawing" xmlns:w10="urn:schemas-microsoft-com:office:word" xmlns:w="http://schemas.openxmlformats.org/wordprocessingml/2006/main" xmlns:w14="http://schemas.microsoft.com/office/word/2010/wordml" xmlns:wpg="http://schemas.microsoft.com/office/word/2010/wordprocessingGroup" xmlns:wpi="http://schemas.microsoft.com/office/word/2010/wordprocessingInk" xmlns:wne="http://schemas.microsoft.com/office/word/2006/wordml" xmlns:wps="http://schemas.microsoft.com/office/word/2010/wordprocessingShape" mc:Ignorable="w14 wp14">
-  <w:endnote w:type="separator" w:id="-1">
+<w:endnotes xmlns:ve="http://schemas.openxmlformats.org/markup-compatibility/2006" xmlns:o="urn:schemas-microsoft-com:office:office" xmlns:r="http://schemas.openxmlformats.org/officeDocument/2006/relationships" xmlns:m="http://schemas.openxmlformats.org/officeDocument/2006/math" xmlns:v="urn:schemas-microsoft-com:vml" xmlns:wp="http://schemas.openxmlformats.org/drawingml/2006/wordprocessingDrawing" xmlns:w10="urn:schemas-microsoft-com:office:word" xmlns:w="http://schemas.openxmlformats.org/wordprocessingml/2006/main" xmlns:wne="http://schemas.microsoft.com/office/word/2006/wordml">
+  <w:endnote w:type="separator" w:id="0">
     <w:p>
       <w:r>
         <w:separator/>
       </w:r>
     </w:p>
   </w:endnote>
-  <w:endnote w:type="continuationSeparator" w:id="0">
+  <w:endnote w:type="continuationSeparator" w:id="1">
     <w:p>
       <w:r>
         <w:continuationSeparator/>
@@ -3189,7 +2307,7 @@
 </file>
 
 <file path=word/footer1.xml><?xml version="1.0" encoding="utf-8"?>
-<w:ftr xmlns:wpc="http://schemas.microsoft.com/office/word/2010/wordprocessingCanvas" xmlns:mc="http://schemas.openxmlformats.org/markup-compatibility/2006" xmlns:o="urn:schemas-microsoft-com:office:office" xmlns:r="http://schemas.openxmlformats.org/officeDocument/2006/relationships" xmlns:m="http://schemas.openxmlformats.org/officeDocument/2006/math" xmlns:v="urn:schemas-microsoft-com:vml" xmlns:wp14="http://schemas.microsoft.com/office/word/2010/wordprocessingDrawing" xmlns:wp="http://schemas.openxmlformats.org/drawingml/2006/wordprocessingDrawing" xmlns:w10="urn:schemas-microsoft-com:office:word" xmlns:w="http://schemas.openxmlformats.org/wordprocessingml/2006/main" xmlns:w14="http://schemas.microsoft.com/office/word/2010/wordml" xmlns:wpg="http://schemas.microsoft.com/office/word/2010/wordprocessingGroup" xmlns:wpi="http://schemas.microsoft.com/office/word/2010/wordprocessingInk" xmlns:wne="http://schemas.microsoft.com/office/word/2006/wordml" xmlns:wps="http://schemas.microsoft.com/office/word/2010/wordprocessingShape" mc:Ignorable="w14 wp14">
+<w:ftr xmlns:ve="http://schemas.openxmlformats.org/markup-compatibility/2006" xmlns:o="urn:schemas-microsoft-com:office:office" xmlns:r="http://schemas.openxmlformats.org/officeDocument/2006/relationships" xmlns:m="http://schemas.openxmlformats.org/officeDocument/2006/math" xmlns:v="urn:schemas-microsoft-com:vml" xmlns:wp="http://schemas.openxmlformats.org/drawingml/2006/wordprocessingDrawing" xmlns:w10="urn:schemas-microsoft-com:office:word" xmlns:w="http://schemas.openxmlformats.org/wordprocessingml/2006/main" xmlns:wne="http://schemas.microsoft.com/office/word/2006/wordml">
   <w:p>
     <w:pPr>
       <w:pStyle w:val="Footer"/>
@@ -3205,15 +2323,15 @@
 </file>
 
 <file path=word/footnotes.xml><?xml version="1.0" encoding="utf-8"?>
-<w:footnotes xmlns:wpc="http://schemas.microsoft.com/office/word/2010/wordprocessingCanvas" xmlns:mc="http://schemas.openxmlformats.org/markup-compatibility/2006" xmlns:o="urn:schemas-microsoft-com:office:office" xmlns:r="http://schemas.openxmlformats.org/officeDocument/2006/relationships" xmlns:m="http://schemas.openxmlformats.org/officeDocument/2006/math" xmlns:v="urn:schemas-microsoft-com:vml" xmlns:wp14="http://schemas.microsoft.com/office/word/2010/wordprocessingDrawing" xmlns:wp="http://schemas.openxmlformats.org/drawingml/2006/wordprocessingDrawing" xmlns:w10="urn:schemas-microsoft-com:office:word" xmlns:w="http://schemas.openxmlformats.org/wordprocessingml/2006/main" xmlns:w14="http://schemas.microsoft.com/office/word/2010/wordml" xmlns:wpg="http://schemas.microsoft.com/office/word/2010/wordprocessingGroup" xmlns:wpi="http://schemas.microsoft.com/office/word/2010/wordprocessingInk" xmlns:wne="http://schemas.microsoft.com/office/word/2006/wordml" xmlns:wps="http://schemas.microsoft.com/office/word/2010/wordprocessingShape" mc:Ignorable="w14 wp14">
-  <w:footnote w:type="separator" w:id="-1">
+<w:footnotes xmlns:ve="http://schemas.openxmlformats.org/markup-compatibility/2006" xmlns:o="urn:schemas-microsoft-com:office:office" xmlns:r="http://schemas.openxmlformats.org/officeDocument/2006/relationships" xmlns:m="http://schemas.openxmlformats.org/officeDocument/2006/math" xmlns:v="urn:schemas-microsoft-com:vml" xmlns:wp="http://schemas.openxmlformats.org/drawingml/2006/wordprocessingDrawing" xmlns:w10="urn:schemas-microsoft-com:office:word" xmlns:w="http://schemas.openxmlformats.org/wordprocessingml/2006/main" xmlns:wne="http://schemas.microsoft.com/office/word/2006/wordml">
+  <w:footnote w:type="separator" w:id="0">
     <w:p>
       <w:r>
         <w:separator/>
       </w:r>
     </w:p>
   </w:footnote>
-  <w:footnote w:type="continuationSeparator" w:id="0">
+  <w:footnote w:type="continuationSeparator" w:id="1">
     <w:p>
       <w:r>
         <w:continuationSeparator/>
@@ -3224,7 +2342,7 @@
 </file>
 
 <file path=word/header1.xml><?xml version="1.0" encoding="utf-8"?>
-<w:hdr xmlns:wpc="http://schemas.microsoft.com/office/word/2010/wordprocessingCanvas" xmlns:mc="http://schemas.openxmlformats.org/markup-compatibility/2006" xmlns:o="urn:schemas-microsoft-com:office:office" xmlns:r="http://schemas.openxmlformats.org/officeDocument/2006/relationships" xmlns:m="http://schemas.openxmlformats.org/officeDocument/2006/math" xmlns:v="urn:schemas-microsoft-com:vml" xmlns:wp14="http://schemas.microsoft.com/office/word/2010/wordprocessingDrawing" xmlns:wp="http://schemas.openxmlformats.org/drawingml/2006/wordprocessingDrawing" xmlns:w10="urn:schemas-microsoft-com:office:word" xmlns:w="http://schemas.openxmlformats.org/wordprocessingml/2006/main" xmlns:w14="http://schemas.microsoft.com/office/word/2010/wordml" xmlns:wpg="http://schemas.microsoft.com/office/word/2010/wordprocessingGroup" xmlns:wpi="http://schemas.microsoft.com/office/word/2010/wordprocessingInk" xmlns:wne="http://schemas.microsoft.com/office/word/2006/wordml" xmlns:wps="http://schemas.microsoft.com/office/word/2010/wordprocessingShape" mc:Ignorable="w14 wp14">
+<w:hdr xmlns:ve="http://schemas.openxmlformats.org/markup-compatibility/2006" xmlns:o="urn:schemas-microsoft-com:office:office" xmlns:r="http://schemas.openxmlformats.org/officeDocument/2006/relationships" xmlns:m="http://schemas.openxmlformats.org/officeDocument/2006/math" xmlns:v="urn:schemas-microsoft-com:vml" xmlns:wp="http://schemas.openxmlformats.org/drawingml/2006/wordprocessingDrawing" xmlns:w10="urn:schemas-microsoft-com:office:word" xmlns:w="http://schemas.openxmlformats.org/wordprocessingml/2006/main" xmlns:wne="http://schemas.microsoft.com/office/word/2006/wordml">
   <w:p>
     <w:pPr>
       <w:pStyle w:val="Header"/>
@@ -3239,7 +2357,7 @@
 </file>
 
 <file path=word/styles.xml><?xml version="1.0" encoding="utf-8"?>
-<w:styles xmlns:mc="http://schemas.openxmlformats.org/markup-compatibility/2006" xmlns:r="http://schemas.openxmlformats.org/officeDocument/2006/relationships" xmlns:w="http://schemas.openxmlformats.org/wordprocessingml/2006/main" xmlns:w14="http://schemas.microsoft.com/office/word/2010/wordml" mc:Ignorable="w14">
+<w:styles xmlns:r="http://schemas.openxmlformats.org/officeDocument/2006/relationships" xmlns:w="http://schemas.openxmlformats.org/wordprocessingml/2006/main">
   <w:docDefaults>
     <w:rPrDefault>
       <w:rPr>
@@ -3391,6 +2509,7 @@
   <w:style w:type="paragraph" w:default="1" w:styleId="Normal">
     <w:name w:val="Normal"/>
     <w:qFormat/>
+    <w:rsid w:val="007F4BC1"/>
     <w:rPr>
       <w:rFonts w:ascii="Univers" w:hAnsi="Univers"/>
       <w:sz w:val="24"/>
@@ -3408,6 +2527,7 @@
     <w:uiPriority w:val="99"/>
     <w:semiHidden/>
     <w:unhideWhenUsed/>
+    <w:qFormat/>
     <w:tblPr>
       <w:tblInd w:w="0" w:type="dxa"/>
       <w:tblCellMar>
@@ -3428,6 +2548,7 @@
     <w:name w:val="header"/>
     <w:basedOn w:val="Normal"/>
     <w:semiHidden/>
+    <w:rsid w:val="007F4BC1"/>
     <w:pPr>
       <w:tabs>
         <w:tab w:val="center" w:pos="4320"/>
@@ -3439,6 +2560,7 @@
     <w:name w:val="footer"/>
     <w:basedOn w:val="Normal"/>
     <w:semiHidden/>
+    <w:rsid w:val="007F4BC1"/>
     <w:pPr>
       <w:tabs>
         <w:tab w:val="center" w:pos="4320"/>

</xml_diff>